<commit_message>
Push V4 revision and V3 comments
</commit_message>
<xml_diff>
--- a/FinalizedWriteUps/v3/v3dup_AEH[2].docx
+++ b/FinalizedWriteUps/v3/v3dup_AEH[2].docx
@@ -7,42 +7,40 @@
         <w:pStyle w:val="Title"/>
         <w:spacing w:line="480" w:lineRule="auto"/>
       </w:pPr>
-      <w:bookmarkStart w:id="0" w:name="_GoBack"/>
+      <w:r>
+        <w:t>Comparing Models of Subject-Clustered Single-Cell Data</w:t>
+      </w:r>
+    </w:p>
+    <w:p>
+      <w:pPr>
+        <w:pStyle w:val="Subtitle"/>
+        <w:spacing w:line="480" w:lineRule="auto"/>
+      </w:pPr>
+      <w:r>
+        <w:t>Version 3.0</w:t>
+      </w:r>
+    </w:p>
+    <w:p>
+      <w:pPr>
+        <w:pStyle w:val="Author"/>
+        <w:spacing w:line="480" w:lineRule="auto"/>
+      </w:pPr>
+      <w:r>
+        <w:t>Lee Panter</w:t>
+      </w:r>
+    </w:p>
+    <w:p>
+      <w:pPr>
+        <w:pStyle w:val="Heading1"/>
+        <w:spacing w:line="480" w:lineRule="auto"/>
+      </w:pPr>
+      <w:bookmarkStart w:id="0" w:name="abstract"/>
+      <w:commentRangeStart w:id="1"/>
+      <w:r>
+        <w:t>Abstract</w:t>
+      </w:r>
       <w:bookmarkEnd w:id="0"/>
-      <w:r>
-        <w:t>Comparing Models of Subject-Clustered Single-Cell Data</w:t>
-      </w:r>
-    </w:p>
-    <w:p>
-      <w:pPr>
-        <w:pStyle w:val="Subtitle"/>
-        <w:spacing w:line="480" w:lineRule="auto"/>
-      </w:pPr>
-      <w:r>
-        <w:t>Version 3.0</w:t>
-      </w:r>
-    </w:p>
-    <w:p>
-      <w:pPr>
-        <w:pStyle w:val="Author"/>
-        <w:spacing w:line="480" w:lineRule="auto"/>
-      </w:pPr>
-      <w:r>
-        <w:t>Lee Panter</w:t>
-      </w:r>
-    </w:p>
-    <w:p>
-      <w:pPr>
-        <w:pStyle w:val="Heading1"/>
-        <w:spacing w:line="480" w:lineRule="auto"/>
-      </w:pPr>
-      <w:bookmarkStart w:id="1" w:name="abstract"/>
-      <w:commentRangeStart w:id="2"/>
-      <w:r>
-        <w:t>Abstract</w:t>
-      </w:r>
-      <w:bookmarkEnd w:id="1"/>
-      <w:commentRangeEnd w:id="2"/>
+      <w:commentRangeEnd w:id="1"/>
       <w:r>
         <w:rPr>
           <w:rStyle w:val="CommentReference"/>
@@ -51,7 +49,7 @@
           <w:bCs w:val="0"/>
           <w:color w:val="auto"/>
         </w:rPr>
-        <w:commentReference w:id="2"/>
+        <w:commentReference w:id="1"/>
       </w:r>
     </w:p>
     <w:p>
@@ -59,26 +57,34 @@
         <w:pStyle w:val="FirstParagraph"/>
         <w:spacing w:line="480" w:lineRule="auto"/>
         <w:rPr>
-          <w:ins w:id="3" w:author="Hendricks, Audrey" w:date="2020-01-30T17:02:00Z"/>
+          <w:ins w:id="2" w:author="Hendricks, Audrey" w:date="2020-01-30T17:02:00Z"/>
         </w:rPr>
       </w:pPr>
       <w:r>
         <w:t xml:space="preserve">Single-Cell RNA sequencing data represents a revolutionary shift to </w:t>
       </w:r>
-      <w:del w:id="4" w:author="Hendricks, Audrey" w:date="2020-01-30T16:59:00Z">
+      <w:del w:id="3" w:author="Hendricks, Audrey" w:date="2020-01-30T16:59:00Z">
         <w:r>
           <w:delText xml:space="preserve">the bioinformatic </w:delText>
         </w:r>
       </w:del>
       <w:r>
-        <w:t xml:space="preserve">approaches being used to decode the human transcriptome. Such data are becoming more prevalent, and are </w:t>
-      </w:r>
-      <w:ins w:id="5" w:author="Hendricks, Audrey" w:date="2020-01-30T16:59:00Z">
+        <w:t xml:space="preserve">approaches being used to decode the human transcriptome. Such data are becoming more </w:t>
+      </w:r>
+      <w:proofErr w:type="gramStart"/>
+      <w:r>
+        <w:t>prevalent, and</w:t>
+      </w:r>
+      <w:proofErr w:type="gramEnd"/>
+      <w:r>
+        <w:t xml:space="preserve"> are </w:t>
+      </w:r>
+      <w:ins w:id="4" w:author="Hendricks, Audrey" w:date="2020-01-30T16:59:00Z">
         <w:r>
           <w:t>gathered on ever large samples of individuals</w:t>
         </w:r>
       </w:ins>
-      <w:del w:id="6" w:author="Hendricks, Audrey" w:date="2020-01-30T16:59:00Z">
+      <w:del w:id="5" w:author="Hendricks, Audrey" w:date="2020-01-30T16:59:00Z">
         <w:r>
           <w:delText>being extended to multiple individuals</w:delText>
         </w:r>
@@ -86,12 +92,12 @@
       <w:r>
         <w:t xml:space="preserve">, enabling analysis of subject-level relationships. However, it is not </w:t>
       </w:r>
-      <w:ins w:id="7" w:author="Hendricks, Audrey" w:date="2020-01-30T16:59:00Z">
+      <w:ins w:id="6" w:author="Hendricks, Audrey" w:date="2020-01-30T16:59:00Z">
         <w:r>
           <w:t>always</w:t>
         </w:r>
       </w:ins>
-      <w:ins w:id="8" w:author="Hendricks, Audrey" w:date="2020-01-30T17:00:00Z">
+      <w:ins w:id="7" w:author="Hendricks, Audrey" w:date="2020-01-30T17:00:00Z">
         <w:r>
           <w:t xml:space="preserve"> </w:t>
         </w:r>
@@ -99,8 +105,8 @@
       <w:r>
         <w:t xml:space="preserve">clear how to conduct this subject-level analysis. Current methods </w:t>
       </w:r>
-      <w:commentRangeStart w:id="9"/>
-      <w:ins w:id="10" w:author="Hendricks, Audrey" w:date="2020-01-30T17:00:00Z">
+      <w:commentRangeStart w:id="8"/>
+      <w:ins w:id="9" w:author="Hendricks, Audrey" w:date="2020-01-30T17:00:00Z">
         <w:r>
           <w:t xml:space="preserve">often </w:t>
         </w:r>
@@ -108,12 +114,12 @@
       <w:r>
         <w:t xml:space="preserve">do not account </w:t>
       </w:r>
-      <w:commentRangeEnd w:id="9"/>
+      <w:commentRangeEnd w:id="8"/>
       <w:r>
         <w:rPr>
           <w:rStyle w:val="CommentReference"/>
         </w:rPr>
-        <w:commentReference w:id="9"/>
+        <w:commentReference w:id="8"/>
       </w:r>
       <w:r>
         <w:t xml:space="preserve">for nested study designs in which samples of hundreds, or thousands of cells are gathered from multiple individuals. Therefore, there is a need to outline, analyze, and compare methods for estimating subject-level relationships in single-cell expression. </w:t>
@@ -127,7 +133,7 @@
       <w:r>
         <w:t xml:space="preserve">Here, we compare three modeling strategies for </w:t>
       </w:r>
-      <w:ins w:id="11" w:author="Hendricks, Audrey" w:date="2020-01-30T17:02:00Z">
+      <w:ins w:id="10" w:author="Hendricks, Audrey" w:date="2020-01-30T17:02:00Z">
         <w:r>
           <w:t xml:space="preserve">detecting subject level associations using </w:t>
         </w:r>
@@ -135,7 +141,7 @@
       <w:r>
         <w:t>single-cell RNA sequencing expression</w:t>
       </w:r>
-      <w:del w:id="12" w:author="Hendricks, Audrey" w:date="2020-01-30T17:03:00Z">
+      <w:del w:id="11" w:author="Hendricks, Audrey" w:date="2020-01-30T17:03:00Z">
         <w:r>
           <w:delText xml:space="preserve"> estimation in subject-correlated study design data. Each of the three methods</w:delText>
         </w:r>
@@ -143,7 +149,7 @@
       <w:r>
         <w:t>: Linear Regression with Fixed Effects, Linear Mixed Effects Models with Random Effects, and Generalized Estimating Equations</w:t>
       </w:r>
-      <w:del w:id="13" w:author="Hendricks, Audrey" w:date="2020-01-30T17:03:00Z">
+      <w:del w:id="12" w:author="Hendricks, Audrey" w:date="2020-01-30T17:03:00Z">
         <w:r>
           <w:delText xml:space="preserve"> will have a detailed outline presented</w:delText>
         </w:r>
@@ -151,7 +157,7 @@
       <w:r>
         <w:t xml:space="preserve">. </w:t>
       </w:r>
-      <w:ins w:id="14" w:author="Hendricks, Audrey" w:date="2020-01-30T17:03:00Z">
+      <w:ins w:id="13" w:author="Hendricks, Audrey" w:date="2020-01-30T17:03:00Z">
         <w:r>
           <w:t xml:space="preserve">We first present each method. </w:t>
         </w:r>
@@ -159,15 +165,23 @@
       <w:r>
         <w:t xml:space="preserve">We then compare the regression estimates and standard errors for each </w:t>
       </w:r>
-      <w:del w:id="15" w:author="Hendricks, Audrey" w:date="2020-01-30T17:03:00Z">
+      <w:del w:id="14" w:author="Hendricks, Audrey" w:date="2020-01-30T17:03:00Z">
         <w:r>
           <w:delText xml:space="preserve">modeling </w:delText>
         </w:r>
       </w:del>
       <w:r>
-        <w:t>method using real single-cell data from a Lupus Nephritis study of 27 subjects. We hope</w:t>
-      </w:r>
-      <w:del w:id="16" w:author="Hendricks, Audrey" w:date="2020-01-30T17:04:00Z">
+        <w:t xml:space="preserve">method using </w:t>
+      </w:r>
+      <w:proofErr w:type="gramStart"/>
+      <w:r>
+        <w:t>real</w:t>
+      </w:r>
+      <w:proofErr w:type="gramEnd"/>
+      <w:r>
+        <w:t xml:space="preserve"> single-cell data from a Lupus Nephritis study of 27 subjects. We hope</w:t>
+      </w:r>
+      <w:del w:id="15" w:author="Hendricks, Audrey" w:date="2020-01-30T17:04:00Z">
         <w:r>
           <w:delText>d</w:delText>
         </w:r>
@@ -175,7 +189,7 @@
       <w:r>
         <w:t xml:space="preserve"> </w:t>
       </w:r>
-      <w:del w:id="17" w:author="Hendricks, Audrey" w:date="2020-01-30T17:04:00Z">
+      <w:del w:id="16" w:author="Hendricks, Audrey" w:date="2020-01-30T17:04:00Z">
         <w:r>
           <w:delText xml:space="preserve">that </w:delText>
         </w:r>
@@ -183,12 +197,12 @@
       <w:r>
         <w:t xml:space="preserve">this paper presents insights into </w:t>
       </w:r>
-      <w:del w:id="18" w:author="Hendricks, Audrey" w:date="2020-01-30T17:04:00Z">
+      <w:del w:id="17" w:author="Hendricks, Audrey" w:date="2020-01-30T17:04:00Z">
         <w:r>
           <w:delText xml:space="preserve">modeling </w:delText>
         </w:r>
       </w:del>
-      <w:ins w:id="19" w:author="Hendricks, Audrey" w:date="2020-01-30T17:04:00Z">
+      <w:ins w:id="18" w:author="Hendricks, Audrey" w:date="2020-01-30T17:04:00Z">
         <w:r>
           <w:t xml:space="preserve">methods to analyze subject level associations from </w:t>
         </w:r>
@@ -196,7 +210,7 @@
       <w:r>
         <w:t>single-cell expression data</w:t>
       </w:r>
-      <w:del w:id="20" w:author="Hendricks, Audrey" w:date="2020-01-30T17:04:00Z">
+      <w:del w:id="19" w:author="Hendricks, Audrey" w:date="2020-01-30T17:04:00Z">
         <w:r>
           <w:delText>, and aids researchers with down-stream analyses</w:delText>
         </w:r>
@@ -210,12 +224,12 @@
         <w:pStyle w:val="Heading1"/>
         <w:spacing w:line="480" w:lineRule="auto"/>
       </w:pPr>
-      <w:bookmarkStart w:id="21" w:name="introduction"/>
+      <w:bookmarkStart w:id="20" w:name="introduction"/>
       <w:r>
         <w:lastRenderedPageBreak/>
         <w:t>Introduction</w:t>
       </w:r>
-      <w:bookmarkEnd w:id="21"/>
+      <w:bookmarkEnd w:id="20"/>
     </w:p>
     <w:p>
       <w:pPr>
@@ -225,14 +239,14 @@
       <w:r>
         <w:t xml:space="preserve">Traditional methods of sequencing the human transcriptome involve analyzing the combined genetic </w:t>
       </w:r>
-      <w:commentRangeStart w:id="22"/>
-      <w:del w:id="23" w:author="Hendricks, Audrey" w:date="2020-01-30T17:07:00Z">
+      <w:commentRangeStart w:id="21"/>
+      <w:del w:id="22" w:author="Hendricks, Audrey" w:date="2020-01-30T17:07:00Z">
         <w:r>
           <w:delText>matrial</w:delText>
         </w:r>
       </w:del>
-      <w:commentRangeEnd w:id="22"/>
-      <w:ins w:id="24" w:author="Hendricks, Audrey" w:date="2020-01-30T17:07:00Z">
+      <w:commentRangeEnd w:id="21"/>
+      <w:ins w:id="23" w:author="Hendricks, Audrey" w:date="2020-01-30T17:07:00Z">
         <w:r>
           <w:t>material</w:t>
         </w:r>
@@ -241,38 +255,38 @@
         <w:rPr>
           <w:rStyle w:val="CommentReference"/>
         </w:rPr>
-        <w:commentReference w:id="22"/>
+        <w:commentReference w:id="21"/>
       </w:r>
       <w:r>
         <w:t xml:space="preserve"> of thousands or even millions of cells. These, so called “bulk”, techniques </w:t>
       </w:r>
-      <w:commentRangeStart w:id="25"/>
-      <w:del w:id="26" w:author="Hendricks, Audrey" w:date="2020-01-30T17:07:00Z">
+      <w:commentRangeStart w:id="24"/>
+      <w:del w:id="25" w:author="Hendricks, Audrey" w:date="2020-01-30T17:07:00Z">
         <w:r>
           <w:delText xml:space="preserve">are informative </w:delText>
         </w:r>
       </w:del>
-      <w:del w:id="27" w:author="Hendricks, Audrey" w:date="2020-01-30T17:06:00Z">
+      <w:del w:id="26" w:author="Hendricks, Audrey" w:date="2020-01-30T17:06:00Z">
         <w:r>
           <w:delText xml:space="preserve">regarding </w:delText>
         </w:r>
       </w:del>
-      <w:ins w:id="28" w:author="Hendricks, Audrey" w:date="2020-01-30T17:07:00Z">
+      <w:ins w:id="27" w:author="Hendricks, Audrey" w:date="2020-01-30T17:07:00Z">
         <w:r>
           <w:t xml:space="preserve">provide information about the average gene expression across </w:t>
         </w:r>
       </w:ins>
-      <w:ins w:id="29" w:author="Hendricks, Audrey" w:date="2020-01-30T17:08:00Z">
+      <w:ins w:id="28" w:author="Hendricks, Audrey" w:date="2020-01-30T17:08:00Z">
         <w:r>
           <w:t>the cells</w:t>
         </w:r>
       </w:ins>
-      <w:del w:id="30" w:author="Hendricks, Audrey" w:date="2020-01-30T17:08:00Z">
+      <w:del w:id="29" w:author="Hendricks, Audrey" w:date="2020-01-30T17:08:00Z">
         <w:r>
           <w:delText>population-average</w:delText>
         </w:r>
       </w:del>
-      <w:del w:id="31" w:author="Hendricks, Audrey" w:date="2020-01-30T17:06:00Z">
+      <w:del w:id="30" w:author="Hendricks, Audrey" w:date="2020-01-30T17:06:00Z">
         <w:r>
           <w:delText xml:space="preserve"> parameters</w:delText>
         </w:r>
@@ -280,22 +294,22 @@
       <w:r>
         <w:t xml:space="preserve">, </w:t>
       </w:r>
-      <w:commentRangeEnd w:id="25"/>
+      <w:commentRangeEnd w:id="24"/>
       <w:r>
         <w:rPr>
           <w:rStyle w:val="CommentReference"/>
         </w:rPr>
-        <w:commentReference w:id="25"/>
+        <w:commentReference w:id="24"/>
       </w:r>
       <w:r>
         <w:t xml:space="preserve">but often fail to capture the underlying variability in expression profiles </w:t>
       </w:r>
-      <w:del w:id="32" w:author="Hendricks, Audrey" w:date="2020-01-30T17:09:00Z">
+      <w:del w:id="31" w:author="Hendricks, Audrey" w:date="2020-01-30T17:09:00Z">
         <w:r>
           <w:delText>within a sample population of genetic material</w:delText>
         </w:r>
       </w:del>
-      <w:ins w:id="33" w:author="Hendricks, Audrey" w:date="2020-01-30T17:09:00Z">
+      <w:ins w:id="32" w:author="Hendricks, Audrey" w:date="2020-01-30T17:09:00Z">
         <w:r>
           <w:t>the sample of cells</w:t>
         </w:r>
@@ -309,11 +323,19 @@
         <w:pStyle w:val="BodyText"/>
         <w:spacing w:line="480" w:lineRule="auto"/>
       </w:pPr>
-      <w:commentRangeStart w:id="34"/>
-      <w:r>
-        <w:t>Single-cell RNA sequencing (scRNA-seq) data</w:t>
-      </w:r>
-      <w:del w:id="35" w:author="Hendricks, Audrey" w:date="2020-01-30T17:09:00Z">
+      <w:commentRangeStart w:id="33"/>
+      <w:r>
+        <w:t>Single-cell RNA sequencing (</w:t>
+      </w:r>
+      <w:proofErr w:type="spellStart"/>
+      <w:r>
+        <w:t>scRNA</w:t>
+      </w:r>
+      <w:proofErr w:type="spellEnd"/>
+      <w:r>
+        <w:t>-seq) data</w:t>
+      </w:r>
+      <w:del w:id="34" w:author="Hendricks, Audrey" w:date="2020-01-30T17:09:00Z">
         <w:r>
           <w:delText xml:space="preserve"> </w:delText>
         </w:r>
@@ -321,18 +343,18 @@
       <w:r>
         <w:t xml:space="preserve">sets </w:t>
       </w:r>
+      <w:commentRangeStart w:id="35"/>
+      <w:r>
+        <w:t xml:space="preserve">are obtained by </w:t>
+      </w:r>
       <w:commentRangeStart w:id="36"/>
-      <w:r>
-        <w:t xml:space="preserve">are obtained by </w:t>
-      </w:r>
-      <w:commentRangeStart w:id="37"/>
-      <w:del w:id="38" w:author="Hendricks, Audrey" w:date="2020-01-30T17:10:00Z">
+      <w:del w:id="37" w:author="Hendricks, Audrey" w:date="2020-01-30T17:10:00Z">
         <w:r>
           <w:delText>anylizing</w:delText>
         </w:r>
       </w:del>
-      <w:commentRangeEnd w:id="37"/>
-      <w:ins w:id="39" w:author="Hendricks, Audrey" w:date="2020-01-30T17:10:00Z">
+      <w:commentRangeEnd w:id="36"/>
+      <w:ins w:id="38" w:author="Hendricks, Audrey" w:date="2020-01-30T17:10:00Z">
         <w:r>
           <w:t>analyzing</w:t>
         </w:r>
@@ -341,22 +363,22 @@
         <w:rPr>
           <w:rStyle w:val="CommentReference"/>
         </w:rPr>
-        <w:commentReference w:id="37"/>
+        <w:commentReference w:id="36"/>
       </w:r>
       <w:r>
         <w:t xml:space="preserve"> genetic material specific to individual cells.</w:t>
       </w:r>
-      <w:commentRangeEnd w:id="36"/>
+      <w:commentRangeEnd w:id="35"/>
       <w:r>
         <w:rPr>
           <w:rStyle w:val="CommentReference"/>
         </w:rPr>
-        <w:commentReference w:id="36"/>
+        <w:commentReference w:id="35"/>
       </w:r>
       <w:r>
         <w:t xml:space="preserve"> Hundreds or even thousands of cell</w:t>
       </w:r>
-      <w:del w:id="40" w:author="Hendricks, Audrey" w:date="2020-01-30T17:11:00Z">
+      <w:del w:id="39" w:author="Hendricks, Audrey" w:date="2020-01-30T17:11:00Z">
         <w:r>
           <w:delText>ular</w:delText>
         </w:r>
@@ -364,26 +386,42 @@
       <w:r>
         <w:t xml:space="preserve">-specific </w:t>
       </w:r>
-      <w:commentRangeStart w:id="41"/>
+      <w:commentRangeStart w:id="40"/>
       <w:r>
         <w:t xml:space="preserve">genetic analyses </w:t>
       </w:r>
-      <w:commentRangeEnd w:id="41"/>
+      <w:commentRangeEnd w:id="40"/>
       <w:r>
         <w:rPr>
           <w:rStyle w:val="CommentReference"/>
         </w:rPr>
-        <w:commentReference w:id="41"/>
-      </w:r>
-      <w:r>
-        <w:t>performed on cells taken from within a single sample can be used to estimate expression variability across the cells within the sample. This feature of single-cell data analysis is suited for research applications that seek to identify rare cellular subpopulations, or characterize genes that are differentially expressed across conditions [2]. Additionally, technological developments in whole-genome sequencing have made generating single-cell data more cost effective, and easier to obtain on multiple sample-sources, most noteably on multiple individuals.</w:t>
-      </w:r>
-      <w:commentRangeEnd w:id="34"/>
+        <w:commentReference w:id="40"/>
+      </w:r>
+      <w:r>
+        <w:t xml:space="preserve">performed on cells taken from within a single sample can be used to estimate expression variability across the cells within the sample. This feature of single-cell data analysis is suited for research applications that seek to identify rare cellular </w:t>
+      </w:r>
+      <w:proofErr w:type="gramStart"/>
+      <w:r>
+        <w:t>subpopulations, or</w:t>
+      </w:r>
+      <w:proofErr w:type="gramEnd"/>
+      <w:r>
+        <w:t xml:space="preserve"> characterize genes that are differentially expressed across conditions [2]. Additionally, technological developments in whole-genome sequencing have made generating single-cell data more cost effective, and easier to obtain on multiple sample-sources, most </w:t>
+      </w:r>
+      <w:proofErr w:type="spellStart"/>
+      <w:r>
+        <w:t>noteably</w:t>
+      </w:r>
+      <w:proofErr w:type="spellEnd"/>
+      <w:r>
+        <w:t xml:space="preserve"> on multiple individuals.</w:t>
+      </w:r>
+      <w:commentRangeEnd w:id="33"/>
       <w:r>
         <w:rPr>
           <w:rStyle w:val="CommentReference"/>
         </w:rPr>
-        <w:commentReference w:id="34"/>
+        <w:commentReference w:id="33"/>
       </w:r>
     </w:p>
     <w:p>
@@ -392,9 +430,17 @@
         <w:spacing w:line="480" w:lineRule="auto"/>
       </w:pPr>
       <w:r>
-        <w:t xml:space="preserve">The utility of single-cell data, and the feasability of single-cell data measurements across multiple subjects motivates a need to compare, </w:t>
-      </w:r>
-      <w:del w:id="42" w:author="Hendricks, Audrey" w:date="2020-01-30T17:12:00Z">
+        <w:t xml:space="preserve">The utility of single-cell data, and the </w:t>
+      </w:r>
+      <w:proofErr w:type="spellStart"/>
+      <w:r>
+        <w:t>feasability</w:t>
+      </w:r>
+      <w:proofErr w:type="spellEnd"/>
+      <w:r>
+        <w:t xml:space="preserve"> of single-cell data measurements across multiple subjects motivates a need to compare, </w:t>
+      </w:r>
+      <w:del w:id="41" w:author="Hendricks, Audrey" w:date="2020-01-30T17:12:00Z">
         <w:r>
           <w:delText xml:space="preserve">test, </w:delText>
         </w:r>
@@ -402,9 +448,60 @@
       <w:r>
         <w:t xml:space="preserve">and </w:t>
       </w:r>
+      <w:commentRangeStart w:id="42"/>
+      <w:r>
+        <w:t xml:space="preserve">integrate </w:t>
+      </w:r>
+      <w:commentRangeEnd w:id="42"/>
+      <w:r>
+        <w:rPr>
+          <w:rStyle w:val="CommentReference"/>
+        </w:rPr>
+        <w:commentReference w:id="42"/>
+      </w:r>
+      <w:r>
+        <w:t>methods that can adequately model single-cell data while accounting for the correlation of repeated measures within subjects (many single-cell observations within each subject).</w:t>
+      </w:r>
+    </w:p>
+    <w:p>
+      <w:pPr>
+        <w:pStyle w:val="BodyText"/>
+        <w:spacing w:line="480" w:lineRule="auto"/>
+      </w:pPr>
+      <w:r>
+        <w:t xml:space="preserve">Here, we compare three methods for modeling </w:t>
+      </w:r>
+      <w:proofErr w:type="spellStart"/>
+      <w:r>
+        <w:t>scRNA</w:t>
+      </w:r>
+      <w:proofErr w:type="spellEnd"/>
+      <w:r>
+        <w:t>-seq expression profiles that account for within-subject correlation: Linear Regression with Fixed Effects, Linear Mixed Effects Models with Random Effects, and Generalized Estimating Equations. T</w:t>
+      </w:r>
       <w:commentRangeStart w:id="43"/>
       <w:r>
-        <w:t xml:space="preserve">integrate </w:t>
+        <w:t xml:space="preserve">he </w:t>
+      </w:r>
+      <w:del w:id="44" w:author="Hendricks, Audrey" w:date="2020-01-30T17:12:00Z">
+        <w:r>
+          <w:delText xml:space="preserve">modeling </w:delText>
+        </w:r>
+      </w:del>
+      <w:r>
+        <w:t xml:space="preserve">methods have </w:t>
+      </w:r>
+      <w:r>
+        <w:lastRenderedPageBreak/>
+        <w:t xml:space="preserve">been chosen so as to </w:t>
+      </w:r>
+      <w:proofErr w:type="spellStart"/>
+      <w:r>
+        <w:t>accomodate</w:t>
+      </w:r>
+      <w:proofErr w:type="spellEnd"/>
+      <w:r>
+        <w:t xml:space="preserve"> as much direct comparison of parameters across models as possible, while still altering the method by which subject-correlation is accounted for. </w:t>
       </w:r>
       <w:commentRangeEnd w:id="43"/>
       <w:r>
@@ -414,49 +511,14 @@
         <w:commentReference w:id="43"/>
       </w:r>
       <w:r>
-        <w:t>methods that can adequately model single-cell data while accounting for the correlation of repeated measures within subjects (many single-cell observations within each subject).</w:t>
-      </w:r>
-    </w:p>
-    <w:p>
-      <w:pPr>
-        <w:pStyle w:val="BodyText"/>
-        <w:spacing w:line="480" w:lineRule="auto"/>
-      </w:pPr>
-      <w:r>
-        <w:t>Here, we compare three methods for modeling scRNA-seq expression profiles that account for within-subject correlation: Linear Regression with Fixed Effects, Linear Mixed Effects Models with Random Effects, and Generalized Estimating Equations. T</w:t>
-      </w:r>
-      <w:commentRangeStart w:id="44"/>
-      <w:r>
-        <w:t xml:space="preserve">he </w:t>
-      </w:r>
-      <w:del w:id="45" w:author="Hendricks, Audrey" w:date="2020-01-30T17:12:00Z">
-        <w:r>
-          <w:delText xml:space="preserve">modeling </w:delText>
-        </w:r>
-      </w:del>
-      <w:r>
-        <w:t xml:space="preserve">methods have </w:t>
-      </w:r>
-      <w:r>
-        <w:lastRenderedPageBreak/>
-        <w:t xml:space="preserve">been chosen so as to accomodate as much direct comparison of parameters across models as possible, while still altering the method by which subject-correlation is accounted for. </w:t>
-      </w:r>
-      <w:commentRangeEnd w:id="44"/>
-      <w:r>
-        <w:rPr>
-          <w:rStyle w:val="CommentReference"/>
-        </w:rPr>
-        <w:commentReference w:id="44"/>
-      </w:r>
-      <w:r>
         <w:t xml:space="preserve">We present </w:t>
       </w:r>
-      <w:del w:id="46" w:author="Hendricks, Audrey" w:date="2020-01-30T17:13:00Z">
+      <w:del w:id="45" w:author="Hendricks, Audrey" w:date="2020-01-30T17:13:00Z">
         <w:r>
           <w:delText xml:space="preserve">model </w:delText>
         </w:r>
       </w:del>
-      <w:ins w:id="47" w:author="Hendricks, Audrey" w:date="2020-01-30T17:13:00Z">
+      <w:ins w:id="46" w:author="Hendricks, Audrey" w:date="2020-01-30T17:13:00Z">
         <w:r>
           <w:t xml:space="preserve">the </w:t>
         </w:r>
@@ -464,7 +526,7 @@
       <w:r>
         <w:t>framework</w:t>
       </w:r>
-      <w:del w:id="48" w:author="Hendricks, Audrey" w:date="2020-01-30T17:13:00Z">
+      <w:del w:id="47" w:author="Hendricks, Audrey" w:date="2020-01-30T17:13:00Z">
         <w:r>
           <w:delText>s</w:delText>
         </w:r>
@@ -472,7 +534,7 @@
       <w:r>
         <w:t xml:space="preserve"> for each method, and compare the methods using </w:t>
       </w:r>
-      <w:del w:id="49" w:author="Hendricks, Audrey" w:date="2020-01-30T17:13:00Z">
+      <w:del w:id="48" w:author="Hendricks, Audrey" w:date="2020-01-30T17:13:00Z">
         <w:r>
           <w:delText xml:space="preserve">subject-correlated, </w:delText>
         </w:r>
@@ -486,14 +548,14 @@
         <w:pStyle w:val="Heading2"/>
         <w:spacing w:line="480" w:lineRule="auto"/>
       </w:pPr>
-      <w:bookmarkStart w:id="50" w:name="results-derived-from-single-cell-data"/>
+      <w:bookmarkStart w:id="49" w:name="results-derived-from-single-cell-data"/>
+      <w:commentRangeStart w:id="50"/>
       <w:commentRangeStart w:id="51"/>
-      <w:commentRangeStart w:id="52"/>
       <w:r>
         <w:t>Results Derived from Single-Cell Data</w:t>
       </w:r>
-      <w:bookmarkEnd w:id="50"/>
-      <w:commentRangeEnd w:id="51"/>
+      <w:bookmarkEnd w:id="49"/>
+      <w:commentRangeEnd w:id="50"/>
       <w:r>
         <w:rPr>
           <w:rStyle w:val="CommentReference"/>
@@ -502,7 +564,7 @@
           <w:bCs w:val="0"/>
           <w:color w:val="auto"/>
         </w:rPr>
-        <w:commentReference w:id="51"/>
+        <w:commentReference w:id="50"/>
       </w:r>
     </w:p>
     <w:p>
@@ -510,9 +572,23 @@
         <w:pStyle w:val="FirstParagraph"/>
         <w:spacing w:line="480" w:lineRule="auto"/>
       </w:pPr>
+      <w:commentRangeStart w:id="52"/>
+      <w:r>
+        <w:t xml:space="preserve">Before we begin a discussion of the data and methods used in this paper, we present several results established upon analysis of single-cell data over single-subject sources. </w:t>
+      </w:r>
+      <w:commentRangeEnd w:id="52"/>
+      <w:r>
+        <w:rPr>
+          <w:rStyle w:val="CommentReference"/>
+        </w:rPr>
+        <w:commentReference w:id="52"/>
+      </w:r>
+      <w:r>
+        <w:t xml:space="preserve">It is hoped that the results presented will </w:t>
+      </w:r>
       <w:commentRangeStart w:id="53"/>
       <w:r>
-        <w:t xml:space="preserve">Before we begin a discussion of the data and methods used in this paper, we present several results established upon analysis of single-cell data over single-subject sources. </w:t>
+        <w:t>motivate similar analyses over multi-subject single-cell data sets.</w:t>
       </w:r>
       <w:commentRangeEnd w:id="53"/>
       <w:r>
@@ -521,26 +597,12 @@
         </w:rPr>
         <w:commentReference w:id="53"/>
       </w:r>
-      <w:r>
-        <w:t xml:space="preserve">It is hoped that the results presented will </w:t>
-      </w:r>
-      <w:commentRangeStart w:id="54"/>
-      <w:r>
-        <w:t>motivate similar analyses over multi-subject single-cell data sets.</w:t>
-      </w:r>
-      <w:commentRangeEnd w:id="54"/>
+      <w:commentRangeEnd w:id="51"/>
       <w:r>
         <w:rPr>
           <w:rStyle w:val="CommentReference"/>
         </w:rPr>
-        <w:commentReference w:id="54"/>
-      </w:r>
-      <w:commentRangeEnd w:id="52"/>
-      <w:r>
-        <w:rPr>
-          <w:rStyle w:val="CommentReference"/>
-        </w:rPr>
-        <w:commentReference w:id="52"/>
+        <w:commentReference w:id="51"/>
       </w:r>
     </w:p>
     <w:p>
@@ -549,14 +611,22 @@
         <w:spacing w:line="480" w:lineRule="auto"/>
       </w:pPr>
       <w:r>
-        <w:t>Cellular sub-populations are often characterized by markers of differentiation that are limited to binary (present/absent) or discrete (eg. big, medium, small) values. The specific divisions resulting from these limited boundar</w:t>
-      </w:r>
-      <w:ins w:id="55" w:author="Hendricks, Audrey" w:date="2020-01-30T17:15:00Z">
+        <w:t>Cellular sub-populations are often characterized by markers of differentiation that are limited to binary (present/absent) or discrete (</w:t>
+      </w:r>
+      <w:proofErr w:type="spellStart"/>
+      <w:r>
+        <w:t>eg.</w:t>
+      </w:r>
+      <w:proofErr w:type="spellEnd"/>
+      <w:r>
+        <w:t xml:space="preserve"> big, medium, small) values. The specific divisions resulting from these limited boundar</w:t>
+      </w:r>
+      <w:ins w:id="54" w:author="Hendricks, Audrey" w:date="2020-01-30T17:15:00Z">
         <w:r>
           <w:t>ie</w:t>
         </w:r>
       </w:ins>
-      <w:del w:id="56" w:author="Hendricks, Audrey" w:date="2020-01-30T17:15:00Z">
+      <w:del w:id="55" w:author="Hendricks, Audrey" w:date="2020-01-30T17:15:00Z">
         <w:r>
           <w:delText>y</w:delText>
         </w:r>
@@ -564,12 +634,12 @@
       <w:r>
         <w:t xml:space="preserve">s have </w:t>
       </w:r>
-      <w:del w:id="57" w:author="Hendricks, Audrey" w:date="2020-01-30T17:15:00Z">
+      <w:del w:id="56" w:author="Hendricks, Audrey" w:date="2020-01-30T17:15:00Z">
         <w:r>
           <w:delText>lead</w:delText>
         </w:r>
       </w:del>
-      <w:ins w:id="58" w:author="Hendricks, Audrey" w:date="2020-01-30T17:15:00Z">
+      <w:ins w:id="57" w:author="Hendricks, Audrey" w:date="2020-01-30T17:15:00Z">
         <w:r>
           <w:t>led</w:t>
         </w:r>
@@ -577,9 +647,97 @@
       <w:r>
         <w:t xml:space="preserve"> to the </w:t>
       </w:r>
+      <w:commentRangeStart w:id="58"/>
+      <w:r>
+        <w:t xml:space="preserve">common perception </w:t>
+      </w:r>
+      <w:commentRangeEnd w:id="58"/>
+      <w:r>
+        <w:rPr>
+          <w:rStyle w:val="CommentReference"/>
+        </w:rPr>
+        <w:commentReference w:id="58"/>
+      </w:r>
+      <w:r>
+        <w:t xml:space="preserve">that the spectrum of human cell type is discretely delineated. This perception is being </w:t>
+      </w:r>
+      <w:proofErr w:type="spellStart"/>
+      <w:r>
+        <w:t>challanged</w:t>
+      </w:r>
+      <w:proofErr w:type="spellEnd"/>
+      <w:r>
+        <w:t xml:space="preserve"> in analyses of single-cell data that employ clustering methods such as </w:t>
+      </w:r>
+      <w:proofErr w:type="spellStart"/>
+      <w:r>
+        <w:t>Kohonen</w:t>
+      </w:r>
+      <w:proofErr w:type="spellEnd"/>
+      <w:r>
+        <w:t xml:space="preserve"> Self-Organized Maps [3] and visualization techniques such as </w:t>
+      </w:r>
+      <w:proofErr w:type="spellStart"/>
+      <w:r>
+        <w:t>ViSNE</w:t>
+      </w:r>
+      <w:proofErr w:type="spellEnd"/>
+      <w:r>
+        <w:t xml:space="preserve"> [4]. Stahlberg, Andersson, Aurelius, et.al [3] used </w:t>
+      </w:r>
+      <w:proofErr w:type="spellStart"/>
+      <w:r>
+        <w:t>Kohonen</w:t>
+      </w:r>
+      <w:proofErr w:type="spellEnd"/>
+      <w:r>
+        <w:t xml:space="preserve"> Self-Organizing Maps applied to single-cell data as a way of identifying rare cells within a homogenous population of neurological cells. Development of the </w:t>
+      </w:r>
+      <w:proofErr w:type="spellStart"/>
+      <w:r>
+        <w:t>ViSNE</w:t>
+      </w:r>
+      <w:proofErr w:type="spellEnd"/>
+      <w:r>
+        <w:t xml:space="preserve"> visualization method by [4] also demonstrated the utility of single-cell data in determining multi-dimensional boundary values for that distinguish healthy and cancerous bone marrow populations. The </w:t>
+      </w:r>
+      <w:proofErr w:type="spellStart"/>
+      <w:r>
+        <w:t>Kohonen</w:t>
+      </w:r>
+      <w:proofErr w:type="spellEnd"/>
+      <w:r>
+        <w:t xml:space="preserve"> Self Organizing Maps and </w:t>
+      </w:r>
+      <w:proofErr w:type="spellStart"/>
+      <w:r>
+        <w:t>ViSNE</w:t>
+      </w:r>
+      <w:proofErr w:type="spellEnd"/>
+      <w:r>
+        <w:t xml:space="preserve"> approaches to cellular sub-population classification using single-cell data are new and more robust compared to traditional methods of sub-population identifications. These </w:t>
+      </w:r>
+      <w:r>
+        <w:lastRenderedPageBreak/>
+        <w:t>methods search for markers of differentiation related to the observed trait of interest, and then assign a set of single-cell observations to that subpopulation that matches the differential marker criteria. Traditional methods of searching for markers of differentiation that first classify cellular subpopulations, then searching for the marker-subpopulation combination associated with the observed trait of interest.</w:t>
+      </w:r>
+    </w:p>
+    <w:p>
+      <w:pPr>
+        <w:pStyle w:val="BodyText"/>
+        <w:spacing w:line="480" w:lineRule="auto"/>
+      </w:pPr>
       <w:commentRangeStart w:id="59"/>
       <w:r>
-        <w:t xml:space="preserve">common perception </w:t>
+        <w:t>Determining differential expression across condition is a method for (among others) researching a disease (condition</w:t>
+      </w:r>
+      <w:proofErr w:type="gramStart"/>
+      <w:r>
+        <w:t>), and</w:t>
+      </w:r>
+      <w:proofErr w:type="gramEnd"/>
+      <w:r>
+        <w:t xml:space="preserve"> identifying its genetic foundations. </w:t>
       </w:r>
       <w:commentRangeEnd w:id="59"/>
       <w:r>
@@ -589,62 +747,86 @@
         <w:commentReference w:id="59"/>
       </w:r>
       <w:r>
-        <w:t xml:space="preserve">that the spectrum of human cell type is discretely delineated. This perception is being challanged in analyses of single-cell data that employ clustering methods such as Kohonen Self-Organized Maps [3] and visualization techniques such as ViSNE [4]. Stahlberg, Andersson, Aurelius, et.al [3] used Kohonen Self-Organizing Maps applied to single-cell data as a way of identifying rare cells within a homogenous population of neurological cells. Development of the ViSNE visualization method by [4] also demonstrated the utility of single-cell data in determining multi-dimensional boundary values for that distinguish healthy and cancerous bone marrow populations. The Kohonen Self Organizing Maps and ViSNE approaches to cellular sub-population classification using single-cell data are new and more robust compared to traditional methods of sub-population identifications. These </w:t>
+        <w:t xml:space="preserve">This genetic information can be useful in disease diagnostics, and treatment/prognosis once a diagnostic is made. Traditional </w:t>
+      </w:r>
+      <w:proofErr w:type="spellStart"/>
+      <w:r>
+        <w:t>RNAseq</w:t>
+      </w:r>
+      <w:proofErr w:type="spellEnd"/>
+      <w:r>
+        <w:t xml:space="preserve"> methodologies that estimate population-level parameters will often fail to estimate the variability of expression profiles to fine enough resolutions to allow for identification of differential expression between condition groups. Conversely, Model-based Analysis of Single-cell Transcriptomics (MAST) [5] and Single-Cell Differential Expression (SCDE) [6] are mixture-model methods </w:t>
+      </w:r>
+      <w:proofErr w:type="spellStart"/>
+      <w:r>
+        <w:t>incorperating</w:t>
+      </w:r>
+      <w:proofErr w:type="spellEnd"/>
+      <w:r>
+        <w:t xml:space="preserve"> mean (positive) expression components, and zero-inflated (zero expression from technical or biological) expression sources. MAST and SCDE model single-cell specific </w:t>
+      </w:r>
+      <w:proofErr w:type="gramStart"/>
+      <w:r>
+        <w:t>information, and</w:t>
+      </w:r>
+      <w:proofErr w:type="gramEnd"/>
+      <w:r>
+        <w:t xml:space="preserve"> can therefore be used to find commonalities across observations specific to a condition. Both methods are suitable for determining differential expression across </w:t>
+      </w:r>
+      <w:proofErr w:type="gramStart"/>
+      <w:r>
+        <w:t>condition, and</w:t>
+      </w:r>
+      <w:proofErr w:type="gramEnd"/>
+      <w:r>
+        <w:t xml:space="preserve"> helping to demonstrate the versatility of single-</w:t>
+      </w:r>
+      <w:proofErr w:type="spellStart"/>
+      <w:r>
+        <w:t>celldata</w:t>
+      </w:r>
+      <w:proofErr w:type="spellEnd"/>
+      <w:r>
+        <w:t>.</w:t>
+      </w:r>
+    </w:p>
+    <w:p>
+      <w:pPr>
+        <w:pStyle w:val="Heading1"/>
+        <w:spacing w:line="480" w:lineRule="auto"/>
+      </w:pPr>
+      <w:bookmarkStart w:id="60" w:name="description-of-motivating-example"/>
+      <w:r>
+        <w:t>Description of Motivating Example</w:t>
+      </w:r>
+      <w:bookmarkEnd w:id="60"/>
+    </w:p>
+    <w:p>
+      <w:pPr>
+        <w:pStyle w:val="FirstParagraph"/>
+        <w:spacing w:line="480" w:lineRule="auto"/>
+      </w:pPr>
+      <w:r>
+        <w:t xml:space="preserve">Throughout the course of this paper, references are made to the 2018 manuscript entitled “The immune cell landscape in kidneys with lupus nephritis patients” [7]. In this </w:t>
       </w:r>
       <w:r>
         <w:lastRenderedPageBreak/>
-        <w:t>methods search for markers of differentiation related to the observed trait of interest, and then assign a set of single-cell observations to that subpopulation that matches the differential marker criteria. Traditional methods of searching for markers of differentiation that first classify cellular subpopulations, then searching for the marker-subpopulation combination associated with the observed trait of interest.</w:t>
-      </w:r>
-    </w:p>
-    <w:p>
-      <w:pPr>
-        <w:pStyle w:val="BodyText"/>
-        <w:spacing w:line="480" w:lineRule="auto"/>
-      </w:pPr>
-      <w:commentRangeStart w:id="60"/>
-      <w:r>
-        <w:t xml:space="preserve">Determining differential expression across condition is a method for (among others) researching a disease (condition), and identifying its genetic foundations. </w:t>
-      </w:r>
-      <w:commentRangeEnd w:id="60"/>
-      <w:r>
-        <w:rPr>
-          <w:rStyle w:val="CommentReference"/>
-        </w:rPr>
-        <w:commentReference w:id="60"/>
-      </w:r>
-      <w:r>
-        <w:t>This genetic information can be useful in disease diagnostics, and treatment/prognosis once a diagnostic is made. Traditional RNAseq methodologies that estimate population-level parameters will often fail to estimate the variability of expression profiles to fine enough resolutions to allow for identification of differential expression between condition groups. Conversely, Model-based Analysis of Single-cell Transcriptomics (MAST) [5] and Single-Cell Differential Expression (SCDE) [6] are mixture-model methods incorperating mean (positive) expression components, and zero-inflated (zero expression from technical or biological) expression sources. MAST and SCDE model single-cell specific information, and can therefore be used to find commonalities across observations specific to a condition. Both methods are suitable for determining differential expression across condition, and helping to demonstrate the versatility of single-celldata.</w:t>
-      </w:r>
-    </w:p>
-    <w:p>
-      <w:pPr>
-        <w:pStyle w:val="Heading1"/>
-        <w:spacing w:line="480" w:lineRule="auto"/>
-      </w:pPr>
-      <w:bookmarkStart w:id="61" w:name="description-of-motivating-example"/>
-      <w:r>
-        <w:t>Description of Motivating Example</w:t>
-      </w:r>
-      <w:bookmarkEnd w:id="61"/>
-    </w:p>
-    <w:p>
-      <w:pPr>
-        <w:pStyle w:val="FirstParagraph"/>
-        <w:spacing w:line="480" w:lineRule="auto"/>
-      </w:pPr>
-      <w:r>
-        <w:t xml:space="preserve">Throughout the course of this paper, references are made to the 2018 manuscript entitled “The immune cell landscape in kidneys with lupus nephritis patients” [7]. In this </w:t>
-      </w:r>
-      <w:r>
-        <w:lastRenderedPageBreak/>
-        <w:t>manuscript Arazi, Rao, Berthier, et al. </w:t>
-      </w:r>
-      <w:del w:id="62" w:author="Hendricks, Audrey" w:date="2020-01-30T17:17:00Z">
+        <w:t xml:space="preserve">manuscript </w:t>
+      </w:r>
+      <w:proofErr w:type="spellStart"/>
+      <w:r>
+        <w:t>Arazi</w:t>
+      </w:r>
+      <w:proofErr w:type="spellEnd"/>
+      <w:r>
+        <w:t>, Rao, Berthier, et al. </w:t>
+      </w:r>
+      <w:del w:id="61" w:author="Hendricks, Audrey" w:date="2020-01-30T17:17:00Z">
         <w:r>
           <w:delText>looked to compare</w:delText>
         </w:r>
       </w:del>
-      <w:ins w:id="63" w:author="Hendricks, Audrey" w:date="2020-01-30T17:17:00Z">
+      <w:ins w:id="62" w:author="Hendricks, Audrey" w:date="2020-01-30T17:17:00Z">
         <w:r>
           <w:t>compared</w:t>
         </w:r>
@@ -652,7 +834,7 @@
       <w:r>
         <w:t xml:space="preserve"> single-cell kidney tissue </w:t>
       </w:r>
-      <w:del w:id="64" w:author="Hendricks, Audrey" w:date="2020-01-30T17:17:00Z">
+      <w:del w:id="63" w:author="Hendricks, Audrey" w:date="2020-01-30T17:17:00Z">
         <w:r>
           <w:delText xml:space="preserve">sample </w:delText>
         </w:r>
@@ -660,12 +842,12 @@
       <w:r>
         <w:t>data from 45 Lupus Nephritis subjects vs. 25 population control</w:t>
       </w:r>
-      <w:del w:id="65" w:author="Hendricks, Audrey" w:date="2020-01-30T17:18:00Z">
+      <w:del w:id="64" w:author="Hendricks, Audrey" w:date="2020-01-30T17:18:00Z">
         <w:r>
           <w:delText xml:space="preserve"> samples</w:delText>
         </w:r>
       </w:del>
-      <w:ins w:id="66" w:author="Hendricks, Audrey" w:date="2020-01-30T17:18:00Z">
+      <w:ins w:id="65" w:author="Hendricks, Audrey" w:date="2020-01-30T17:18:00Z">
         <w:r>
           <w:t>s</w:t>
         </w:r>
@@ -673,13 +855,13 @@
       <w:r>
         <w:t xml:space="preserve"> [7]. </w:t>
       </w:r>
-      <w:commentRangeStart w:id="67"/>
-      <w:ins w:id="68" w:author="Hendricks, Audrey" w:date="2020-01-30T17:18:00Z">
+      <w:commentRangeStart w:id="66"/>
+      <w:ins w:id="67" w:author="Hendricks, Audrey" w:date="2020-01-30T17:18:00Z">
         <w:r>
           <w:t>Blood</w:t>
         </w:r>
       </w:ins>
-      <w:del w:id="69" w:author="Hendricks, Audrey" w:date="2020-01-30T17:18:00Z">
+      <w:del w:id="68" w:author="Hendricks, Audrey" w:date="2020-01-30T17:18:00Z">
         <w:r>
           <w:delText>The</w:delText>
         </w:r>
@@ -687,43 +869,51 @@
       <w:r>
         <w:t xml:space="preserve"> samples </w:t>
       </w:r>
-      <w:commentRangeEnd w:id="67"/>
+      <w:commentRangeEnd w:id="66"/>
       <w:r>
         <w:rPr>
           <w:rStyle w:val="CommentReference"/>
         </w:rPr>
-        <w:commentReference w:id="67"/>
+        <w:commentReference w:id="66"/>
       </w:r>
       <w:r>
         <w:t xml:space="preserve">were collected from ten clinical sites across the United States, </w:t>
       </w:r>
-      <w:del w:id="70" w:author="Hendricks, Audrey" w:date="2020-01-30T17:18:00Z">
+      <w:del w:id="69" w:author="Hendricks, Audrey" w:date="2020-01-30T17:18:00Z">
         <w:r>
           <w:delText>at which it was</w:delText>
         </w:r>
       </w:del>
-      <w:ins w:id="71" w:author="Hendricks, Audrey" w:date="2020-01-30T17:18:00Z">
+      <w:ins w:id="70" w:author="Hendricks, Audrey" w:date="2020-01-30T17:18:00Z">
         <w:r>
           <w:t>were</w:t>
         </w:r>
       </w:ins>
       <w:r>
-        <w:t xml:space="preserve"> cryogenically frozen</w:t>
-      </w:r>
-      <w:ins w:id="72" w:author="Hendricks, Audrey" w:date="2020-01-30T17:18:00Z">
+        <w:t xml:space="preserve"> cryogenically </w:t>
+      </w:r>
+      <w:proofErr w:type="gramStart"/>
+      <w:r>
+        <w:t>frozen</w:t>
+      </w:r>
+      <w:ins w:id="71" w:author="Hendricks, Audrey" w:date="2020-01-30T17:18:00Z">
         <w:r>
           <w:t>,</w:t>
         </w:r>
       </w:ins>
       <w:r>
-        <w:t xml:space="preserve"> and shipped to a central processing facility. </w:t>
-      </w:r>
-      <w:ins w:id="73" w:author="Hendricks, Audrey" w:date="2020-01-30T17:18:00Z">
+        <w:t xml:space="preserve"> and</w:t>
+      </w:r>
+      <w:proofErr w:type="gramEnd"/>
+      <w:r>
+        <w:t xml:space="preserve"> shipped to a central processing facility. </w:t>
+      </w:r>
+      <w:ins w:id="72" w:author="Hendricks, Audrey" w:date="2020-01-30T17:18:00Z">
         <w:r>
           <w:t>At the central processing facility, blood s</w:t>
         </w:r>
       </w:ins>
-      <w:del w:id="74" w:author="Hendricks, Audrey" w:date="2020-01-30T17:18:00Z">
+      <w:del w:id="73" w:author="Hendricks, Audrey" w:date="2020-01-30T17:18:00Z">
         <w:r>
           <w:delText>S</w:delText>
         </w:r>
@@ -731,25 +921,49 @@
       <w:r>
         <w:t>amples were</w:t>
       </w:r>
-      <w:del w:id="75" w:author="Hendricks, Audrey" w:date="2020-01-30T17:18:00Z">
+      <w:del w:id="74" w:author="Hendricks, Audrey" w:date="2020-01-30T17:18:00Z">
         <w:r>
           <w:delText xml:space="preserve"> then</w:delText>
         </w:r>
       </w:del>
       <w:r>
-        <w:t xml:space="preserve"> thawed, and sorted into single-cell suspension across 384-well plates using FlowJo 10.0.7, 11-color flow cytomery [8]. </w:t>
-      </w:r>
-      <w:del w:id="76" w:author="Hendricks, Audrey" w:date="2020-01-30T17:19:00Z">
+        <w:t xml:space="preserve"> </w:t>
+      </w:r>
+      <w:proofErr w:type="gramStart"/>
+      <w:r>
+        <w:t>thawed, and</w:t>
+      </w:r>
+      <w:proofErr w:type="gramEnd"/>
+      <w:r>
+        <w:t xml:space="preserve"> sorted into single-cell suspension across 384-well plates using </w:t>
+      </w:r>
+      <w:proofErr w:type="spellStart"/>
+      <w:r>
+        <w:t>FlowJo</w:t>
+      </w:r>
+      <w:proofErr w:type="spellEnd"/>
+      <w:r>
+        <w:t xml:space="preserve"> 10.0.7, 11-color flow </w:t>
+      </w:r>
+      <w:proofErr w:type="spellStart"/>
+      <w:r>
+        <w:t>cytomery</w:t>
+      </w:r>
+      <w:proofErr w:type="spellEnd"/>
+      <w:r>
+        <w:t xml:space="preserve"> [8]. </w:t>
+      </w:r>
+      <w:del w:id="75" w:author="Hendricks, Audrey" w:date="2020-01-30T17:19:00Z">
         <w:r>
           <w:delText xml:space="preserve">The samples were then “dissociated”, i.e. further prepared by disolving non-genetic, cellular and extracellular material. </w:delText>
         </w:r>
       </w:del>
-      <w:ins w:id="77" w:author="Hendricks, Audrey" w:date="2020-01-30T17:19:00Z">
+      <w:ins w:id="76" w:author="Hendricks, Audrey" w:date="2020-01-30T17:19:00Z">
         <w:r>
           <w:t>Single cell</w:t>
         </w:r>
       </w:ins>
-      <w:del w:id="78" w:author="Hendricks, Audrey" w:date="2020-01-30T17:19:00Z">
+      <w:del w:id="77" w:author="Hendricks, Audrey" w:date="2020-01-30T17:19:00Z">
         <w:r>
           <w:delText>sc</w:delText>
         </w:r>
@@ -757,16 +971,16 @@
       <w:r>
         <w:t xml:space="preserve">-RNA sequencing was performed using modified CEL-Seq2 method [9], </w:t>
       </w:r>
-      <w:commentRangeStart w:id="79"/>
+      <w:commentRangeStart w:id="78"/>
       <w:r>
         <w:t xml:space="preserve">followed by </w:t>
       </w:r>
-      <w:commentRangeEnd w:id="79"/>
+      <w:commentRangeEnd w:id="78"/>
       <w:r>
         <w:rPr>
           <w:rStyle w:val="CommentReference"/>
         </w:rPr>
-        <w:commentReference w:id="79"/>
+        <w:commentReference w:id="78"/>
       </w:r>
       <m:oMath>
         <m:r>
@@ -793,11 +1007,11 @@
         <w:pStyle w:val="Heading2"/>
         <w:spacing w:line="480" w:lineRule="auto"/>
       </w:pPr>
-      <w:bookmarkStart w:id="80" w:name="data-quality-control"/>
+      <w:bookmarkStart w:id="79" w:name="data-quality-control"/>
       <w:r>
         <w:t>Data Quality Control</w:t>
       </w:r>
-      <w:bookmarkEnd w:id="80"/>
+      <w:bookmarkEnd w:id="79"/>
     </w:p>
     <w:p>
       <w:pPr>
@@ -807,12 +1021,12 @@
       <w:r>
         <w:t xml:space="preserve">The Seurat Guided Clustering Tutorial [10] was used to examine </w:t>
       </w:r>
-      <w:ins w:id="81" w:author="Hendricks, Audrey" w:date="2020-01-30T17:21:00Z">
+      <w:ins w:id="80" w:author="Hendricks, Audrey" w:date="2020-01-30T17:21:00Z">
         <w:r>
           <w:t>and perform quality control (QC) of the initial data</w:t>
         </w:r>
       </w:ins>
-      <w:del w:id="82" w:author="Hendricks, Audrey" w:date="2020-01-30T17:21:00Z">
+      <w:del w:id="81" w:author="Hendricks, Audrey" w:date="2020-01-30T17:21:00Z">
         <w:r>
           <w:delText>intial data and perform quality control (QC) filtering of poor-quality observations</w:delText>
         </w:r>
@@ -820,12 +1034,12 @@
       <w:r>
         <w:t xml:space="preserve">. The Seurat package </w:t>
       </w:r>
-      <w:ins w:id="83" w:author="Hendricks, Audrey" w:date="2020-01-30T17:22:00Z">
+      <w:ins w:id="82" w:author="Hendricks, Audrey" w:date="2020-01-30T17:22:00Z">
         <w:r>
           <w:t xml:space="preserve">enables the identification of </w:t>
         </w:r>
       </w:ins>
-      <w:del w:id="84" w:author="Hendricks, Audrey" w:date="2020-01-30T17:22:00Z">
+      <w:del w:id="83" w:author="Hendricks, Audrey" w:date="2020-01-30T17:22:00Z">
         <w:r>
           <w:delText xml:space="preserve">allows for easy classification of </w:delText>
         </w:r>
@@ -833,26 +1047,26 @@
       <w:r>
         <w:t xml:space="preserve">low-quality </w:t>
       </w:r>
-      <w:del w:id="85" w:author="Hendricks, Audrey" w:date="2020-01-30T17:22:00Z">
+      <w:del w:id="84" w:author="Hendricks, Audrey" w:date="2020-01-30T17:22:00Z">
         <w:r>
           <w:delText xml:space="preserve">observations </w:delText>
         </w:r>
       </w:del>
-      <w:ins w:id="86" w:author="Hendricks, Audrey" w:date="2020-01-30T17:22:00Z">
+      <w:ins w:id="85" w:author="Hendricks, Audrey" w:date="2020-01-30T17:22:00Z">
         <w:r>
           <w:t xml:space="preserve">calls </w:t>
         </w:r>
       </w:ins>
-      <w:commentRangeStart w:id="87"/>
+      <w:commentRangeStart w:id="86"/>
       <w:r>
         <w:t>by setting threshold values for the following meta-data variables calculated automatically by the Seurat Package and independently verified:</w:t>
       </w:r>
-      <w:commentRangeEnd w:id="87"/>
+      <w:commentRangeEnd w:id="86"/>
       <w:r>
         <w:rPr>
           <w:rStyle w:val="CommentReference"/>
         </w:rPr>
-        <w:commentReference w:id="87"/>
+        <w:commentReference w:id="86"/>
       </w:r>
     </w:p>
     <w:p>
@@ -889,11 +1103,19 @@
         </w:r>
       </w:ins>
       <w:r>
-        <w:t xml:space="preserve"> in each cell</w:t>
+        <w:t xml:space="preserve"> in each </w:t>
+      </w:r>
+      <w:proofErr w:type="gramStart"/>
+      <w:r>
+        <w:t>cell</w:t>
       </w:r>
       <w:ins w:id="90" w:author="Hendricks, Audrey" w:date="2020-01-30T17:26:00Z">
         <w:r>
-          <w:t xml:space="preserve">. This is used to identify cells with an abnormally low or high number of expressed genes. Low numbers may result from empty </w:t>
+          <w:t>.</w:t>
+        </w:r>
+        <w:proofErr w:type="gramEnd"/>
+        <w:r>
+          <w:t xml:space="preserve"> This is used to identify cells with an abnormally low or high number of expressed genes. Low numbers may result from empty </w:t>
         </w:r>
         <w:commentRangeStart w:id="91"/>
         <w:r>
@@ -907,7 +1129,15 @@
           <w:commentReference w:id="91"/>
         </w:r>
         <w:r>
-          <w:t>or broken-cells, while high numbers may result from observations of more than one cell.</w:t>
+          <w:t xml:space="preserve">or </w:t>
+        </w:r>
+        <w:proofErr w:type="gramStart"/>
+        <w:r>
+          <w:t>broken-cells</w:t>
+        </w:r>
+        <w:proofErr w:type="gramEnd"/>
+        <w:r>
+          <w:t>, while high numbers may result from observations of more than one cell.</w:t>
         </w:r>
       </w:ins>
     </w:p>
@@ -940,11 +1170,19 @@
         </w:r>
       </w:ins>
       <w:r>
-        <w:t>the percentage of reads that map to the mitochondrial genome</w:t>
+        <w:t xml:space="preserve">the percentage of reads that map to the mitochondrial </w:t>
+      </w:r>
+      <w:proofErr w:type="gramStart"/>
+      <w:r>
+        <w:t>genome</w:t>
       </w:r>
       <w:ins w:id="94" w:author="Hendricks, Audrey" w:date="2020-01-30T17:27:00Z">
         <w:r>
-          <w:t xml:space="preserve">. This is </w:t>
+          <w:t>.</w:t>
+        </w:r>
+        <w:proofErr w:type="gramEnd"/>
+        <w:r>
+          <w:t xml:space="preserve"> This is </w:t>
         </w:r>
       </w:ins>
     </w:p>
@@ -1034,7 +1272,15 @@
         </w:r>
       </w:del>
       <w:r>
-        <w:t>used to identify dead and/or broken cells since dead or dying cells will retain RNAs in mitochondria, but lose cytoplasmic RNA [2].</w:t>
+        <w:t xml:space="preserve">used to identify dead and/or broken cells since dead or dying cells will retain RNAs in </w:t>
+      </w:r>
+      <w:proofErr w:type="gramStart"/>
+      <w:r>
+        <w:t>mitochondria, but</w:t>
+      </w:r>
+      <w:proofErr w:type="gramEnd"/>
+      <w:r>
+        <w:t xml:space="preserve"> lose cytoplasmic RNA [2].</w:t>
       </w:r>
     </w:p>
     <w:p>
@@ -1195,6 +1441,7 @@
         <w:r>
           <w:t xml:space="preserve">Pre-QC distribution of </w:t>
         </w:r>
+        <w:proofErr w:type="spellStart"/>
         <w:r>
           <w:rPr>
             <w:i/>
@@ -1203,6 +1450,7 @@
           <w:t>PerctMT</w:t>
         </w:r>
       </w:ins>
+      <w:proofErr w:type="spellEnd"/>
       <w:ins w:id="123" w:author="Hendricks, Audrey" w:date="2020-01-30T17:30:00Z">
         <w:r>
           <w:rPr>
@@ -1229,7 +1477,15 @@
         <w:spacing w:line="480" w:lineRule="auto"/>
       </w:pPr>
       <w:r>
-        <w:t>The QC measures employed by Arazi, Rao, Berthier, et al. in [7] were:</w:t>
+        <w:t xml:space="preserve">The QC measures employed by </w:t>
+      </w:r>
+      <w:proofErr w:type="spellStart"/>
+      <w:r>
+        <w:t>Arazi</w:t>
+      </w:r>
+      <w:proofErr w:type="spellEnd"/>
+      <w:r>
+        <w:t>, Rao, Berthier, et al. in [7] were:</w:t>
       </w:r>
     </w:p>
     <w:p>
@@ -1368,7 +1624,15 @@
           <w:t xml:space="preserve">As XX% of cells were removed with the </w:t>
         </w:r>
         <w:r>
-          <w:t>filters chosen by Arazi et al, w</w:t>
+          <w:t xml:space="preserve">filters chosen by </w:t>
+        </w:r>
+        <w:proofErr w:type="spellStart"/>
+        <w:r>
+          <w:t>Arazi</w:t>
+        </w:r>
+        <w:proofErr w:type="spellEnd"/>
+        <w:r>
+          <w:t xml:space="preserve"> et al, w</w:t>
         </w:r>
       </w:ins>
       <w:ins w:id="127" w:author="Hendricks, Audrey" w:date="2020-01-30T17:30:00Z">
@@ -1421,7 +1685,15 @@
         </w:r>
       </w:ins>
       <w:r>
-        <w:t xml:space="preserve">. The additional subsetting measure of restricting the data to only B-cells was made in an effort to regularize (homogenize feature expression) the data sample. The resulting distribution of </w:t>
+        <w:t xml:space="preserve">. The additional </w:t>
+      </w:r>
+      <w:proofErr w:type="spellStart"/>
+      <w:r>
+        <w:t>subsetting</w:t>
+      </w:r>
+      <w:proofErr w:type="spellEnd"/>
+      <w:r>
+        <w:t xml:space="preserve"> measure of restricting the data to only B-cells was made in an effort to regularize (homogenize feature expression) the data sample. The resulting distribution of </w:t>
       </w:r>
       <m:oMath>
         <m:r>
@@ -1620,7 +1892,15 @@
       </w:r>
       <w:r>
         <w:lastRenderedPageBreak/>
-        <w:t xml:space="preserve">poorly represented the population of interest due to innacurate measurement. </w:t>
+        <w:t xml:space="preserve">poorly represented the population of interest due to </w:t>
+      </w:r>
+      <w:proofErr w:type="spellStart"/>
+      <w:r>
+        <w:t>innacurate</w:t>
+      </w:r>
+      <w:proofErr w:type="spellEnd"/>
+      <w:r>
+        <w:t xml:space="preserve"> measurement. </w:t>
       </w:r>
       <w:commentRangeEnd w:id="140"/>
       <w:r>
@@ -1633,8 +1913,13 @@
         <w:t xml:space="preserve">As a result, subjects which lack observations satisfying QC measures can be interpreted as non-informative as opposed </w:t>
       </w:r>
       <w:commentRangeStart w:id="141"/>
-      <w:r>
-        <w:t xml:space="preserve">to  or  </w:t>
+      <w:proofErr w:type="gramStart"/>
+      <w:r>
+        <w:t>to  or</w:t>
+      </w:r>
+      <w:proofErr w:type="gramEnd"/>
+      <w:r>
+        <w:t xml:space="preserve">  </w:t>
       </w:r>
       <w:commentRangeEnd w:id="141"/>
       <w:r>
@@ -1889,7 +2174,23 @@
         <w:commentReference w:id="155"/>
       </w:r>
       <w:r>
-        <w:t>[12]). An attempt was also made to assign predictor-pairings of interest. The CD19 marker (paired with MALAT1) is a transmembrane protein, encoded by the CD19 gene. Since the FlowJo cytometry measurements contain CD19 protein readings, the relationship between the “CD19 quantification” used as a predictor predictor and the outcome of interest can be modeled using proteomic or transcriptomics data. CD34, the predictor which we link with FBLN1 is also a transmembrane protein encoded by a gene, and similarly interesting.</w:t>
+        <w:t xml:space="preserve">[12]). An attempt was also made to assign predictor-pairings of interest. The CD19 marker (paired with MALAT1) is a transmembrane protein, encoded by the CD19 gene. Since the </w:t>
+      </w:r>
+      <w:proofErr w:type="spellStart"/>
+      <w:r>
+        <w:t>FlowJo</w:t>
+      </w:r>
+      <w:proofErr w:type="spellEnd"/>
+      <w:r>
+        <w:t xml:space="preserve"> cytometry measurements contain CD19 protein readings, the relationship between the “CD19 quantification” used as a predictor </w:t>
+      </w:r>
+      <w:proofErr w:type="spellStart"/>
+      <w:r>
+        <w:t>predictor</w:t>
+      </w:r>
+      <w:proofErr w:type="spellEnd"/>
+      <w:r>
+        <w:t xml:space="preserve"> and the outcome of interest can be modeled using proteomic or transcriptomics data. CD34, the predictor which we link with FBLN1 is also a transmembrane protein encoded by a gene, and similarly interesting.</w:t>
       </w:r>
     </w:p>
     <w:p>
@@ -2097,7 +2398,23 @@
         <w:spacing w:line="480" w:lineRule="auto"/>
       </w:pPr>
       <w:r>
-        <w:t>Measurements of scRNA-seq data can be highly specific to very precise transcriptomic targets (expression profiles can be limited to very small transcriptome scope), so while the agglomerated scope of gene expression across a sample is the same as a traditional bulk experiment, individual observations have a biologically inflated zero-component. There are also  zero-inflation components that are associated with protocol variations, and measurement error.</w:t>
+        <w:t xml:space="preserve">Measurements of </w:t>
+      </w:r>
+      <w:proofErr w:type="spellStart"/>
+      <w:r>
+        <w:t>scRNA</w:t>
+      </w:r>
+      <w:proofErr w:type="spellEnd"/>
+      <w:r>
+        <w:t xml:space="preserve">-seq data can be highly specific to very precise transcriptomic targets (expression profiles can be limited to very small transcriptome scope), so while the agglomerated scope of gene expression across a sample is the same as a traditional bulk experiment, individual observations have a biologically inflated zero-component. There are </w:t>
+      </w:r>
+      <w:proofErr w:type="gramStart"/>
+      <w:r>
+        <w:t>also  zero</w:t>
+      </w:r>
+      <w:proofErr w:type="gramEnd"/>
+      <w:r>
+        <w:t>-inflation components that are associated with protocol variations, and measurement error.</w:t>
       </w:r>
     </w:p>
     <w:p>
@@ -2106,7 +2423,15 @@
         <w:spacing w:line="480" w:lineRule="auto"/>
       </w:pPr>
       <w:r>
-        <w:t>This is evident in the case of the FBLN1 ~ CD34 pairing, where we see that expression values for several subjects exhibit:</w:t>
+        <w:t xml:space="preserve">This is evident in the case of the FBLN1 ~ CD34 pairing, where we see that expression values for several </w:t>
+      </w:r>
+      <w:proofErr w:type="gramStart"/>
+      <w:r>
+        <w:t>subjects</w:t>
+      </w:r>
+      <w:proofErr w:type="gramEnd"/>
+      <w:r>
+        <w:t xml:space="preserve"> exhibit:</w:t>
       </w:r>
     </w:p>
     <w:p>
@@ -2729,7 +3054,15 @@
         <w:spacing w:line="480" w:lineRule="auto"/>
       </w:pPr>
       <w:r>
-        <w:t>The MALAT1 variable had a large minimum outcome compared to the other variables. All measurements of this variable are positive in their raw state, so we translate the raw observations negatively by the minimum (67) value. This gives a minimum expression value of zero, which coincides with our intuition as well as the other variables under investigation. It should be noted that this process would be incorperated into the model-fitting procedure automatically through the intercept term.</w:t>
+        <w:t xml:space="preserve">The MALAT1 variable had a large minimum outcome compared to the other variables. All measurements of this variable are positive in their raw state, so we translate the raw observations negatively by the minimum (67) value. This gives a minimum expression value of zero, which coincides with our intuition as well as the other variables under investigation. It should be noted that this process would be </w:t>
+      </w:r>
+      <w:proofErr w:type="spellStart"/>
+      <w:r>
+        <w:t>incorperated</w:t>
+      </w:r>
+      <w:proofErr w:type="spellEnd"/>
+      <w:r>
+        <w:t xml:space="preserve"> into the model-fitting procedure automatically through the intercept term.</w:t>
       </w:r>
     </w:p>
     <w:p>
@@ -2865,7 +3198,15 @@
         <w:spacing w:line="480" w:lineRule="auto"/>
       </w:pPr>
       <w:r>
-        <w:t>Regardless, we model each outcome under the assumption that: compensating for observational correlation will sufficiently account for non-normality of the responses. This may not generally the case, and additional transformations or modeling methodologies may be needed to improve model error distributions. However, for the purpose of comparing the previously mentioned models on subject-correlated single-cell data, we will proceed with this assumption and verify ridual homoscedasticity, normality and independence using fitted vs residual plots and quantile-quantile plots.</w:t>
+        <w:t xml:space="preserve">Regardless, we model each outcome under the assumption that: compensating for observational correlation will sufficiently account for non-normality of the responses. This may not generally the case, and additional transformations or modeling methodologies may be needed to improve model error distributions. However, for the purpose of comparing the previously mentioned models on subject-correlated single-cell data, we will proceed with this assumption and verify </w:t>
+      </w:r>
+      <w:proofErr w:type="spellStart"/>
+      <w:r>
+        <w:t>ridual</w:t>
+      </w:r>
+      <w:proofErr w:type="spellEnd"/>
+      <w:r>
+        <w:t xml:space="preserve"> homoscedasticity, normality and independence using fitted vs residual plots and quantile-quantile plots.</w:t>
       </w:r>
     </w:p>
     <w:p>
@@ -2898,7 +3239,15 @@
         <w:spacing w:line="480" w:lineRule="auto"/>
       </w:pPr>
       <w:r>
-        <w:t>We define our outcome(s) of interest to be one of the following transformed variables as taken from Arazi, Rao, Berthier, et al:</w:t>
+        <w:t xml:space="preserve">We define our outcome(s) of interest to be one of the following transformed variables as taken from </w:t>
+      </w:r>
+      <w:proofErr w:type="spellStart"/>
+      <w:r>
+        <w:t>Arazi</w:t>
+      </w:r>
+      <w:proofErr w:type="spellEnd"/>
+      <w:r>
+        <w:t>, Rao, Berthier, et al:</w:t>
       </w:r>
     </w:p>
     <w:p>
@@ -3162,7 +3511,15 @@
         <w:spacing w:line="480" w:lineRule="auto"/>
       </w:pPr>
       <w:r>
-        <w:t xml:space="preserve">We aslo define the predictor attached to </w:t>
+        <w:t xml:space="preserve">We </w:t>
+      </w:r>
+      <w:proofErr w:type="spellStart"/>
+      <w:r>
+        <w:t>aslo</w:t>
+      </w:r>
+      <w:proofErr w:type="spellEnd"/>
+      <w:r>
+        <w:t xml:space="preserve"> define the predictor attached to </w:t>
       </w:r>
       <m:oMath>
         <m:sSub>
@@ -3619,7 +3976,31 @@
         </m:d>
       </m:oMath>
       <w:r>
-        <w:t xml:space="preserve"> in the context of the Lupus Data. We present the theoretical model frameworks here as “Less Than Full Rank” (LTFR) representations. The Full-Rank model results presented in the  section to follow are created by droping the first level in all factors and using this as the referrence level.</w:t>
+        <w:t xml:space="preserve"> in the context of the Lupus Data. We present the theoretical model frameworks here as “Less Than Full Rank” (LTFR) representations. The Full-Rank model results presented in </w:t>
+      </w:r>
+      <w:proofErr w:type="gramStart"/>
+      <w:r>
+        <w:t>the  section</w:t>
+      </w:r>
+      <w:proofErr w:type="gramEnd"/>
+      <w:r>
+        <w:t xml:space="preserve"> to follow are created by droping the first l</w:t>
+      </w:r>
+      <w:proofErr w:type="spellStart"/>
+      <w:r>
+        <w:t>evel</w:t>
+      </w:r>
+      <w:proofErr w:type="spellEnd"/>
+      <w:r>
+        <w:t xml:space="preserve"> in all factors and using this as the </w:t>
+      </w:r>
+      <w:proofErr w:type="spellStart"/>
+      <w:r>
+        <w:t>referrence</w:t>
+      </w:r>
+      <w:proofErr w:type="spellEnd"/>
+      <w:r>
+        <w:t xml:space="preserve"> level.</w:t>
       </w:r>
     </w:p>
     <w:p>
@@ -3640,7 +4021,15 @@
         <w:spacing w:line="480" w:lineRule="auto"/>
       </w:pPr>
       <w:r>
-        <w:t>We begin the model framework definitions by describing three Linear Regression models, with Fixed Effect parameters estimated using maximum likelihood optimization. It should be noted that these methods make the assumption that observations are independent, and should therefore be used for comparison to modeling methods to come. However, the linear regression models we present here can account for some observational correlation with the use of subject specific intercept and slope terms.</w:t>
+        <w:t xml:space="preserve">We begin the model framework definitions by describing three Linear Regression models, with Fixed Effect parameters estimated using maximum likelihood optimization. It should be noted that these methods make the assumption that observations are </w:t>
+      </w:r>
+      <w:proofErr w:type="gramStart"/>
+      <w:r>
+        <w:t>independent, and</w:t>
+      </w:r>
+      <w:proofErr w:type="gramEnd"/>
+      <w:r>
+        <w:t xml:space="preserve"> should therefore be used for comparison to modeling methods to come. However, the linear regression models we present here can account for some observational correlation with the use of subject specific intercept and slope terms.</w:t>
       </w:r>
     </w:p>
     <w:p>
@@ -3875,7 +4264,15 @@
         <w:spacing w:line="480" w:lineRule="auto"/>
       </w:pPr>
       <w:r>
-        <w:t>Using the notation we defined above, we write the first model as:</w:t>
+        <w:t xml:space="preserve">Using the </w:t>
+      </w:r>
+      <w:proofErr w:type="gramStart"/>
+      <w:r>
+        <w:t>notation</w:t>
+      </w:r>
+      <w:proofErr w:type="gramEnd"/>
+      <w:r>
+        <w:t xml:space="preserve"> we defined above, we write the first model as:</w:t>
       </w:r>
     </w:p>
     <w:p>
@@ -4805,7 +5202,15 @@
         <w:spacing w:line="480" w:lineRule="auto"/>
       </w:pPr>
       <w:r>
-        <w:t>We may further account for observational correlation by adding a term which will ensure that individual subjects’ relationships with the predictor of interest is accounted for. This will help to reduce within-subject variation across the predictor space, and will be more noticable for stronger, subject-specific interactions with the predictor. This model may be written as:</w:t>
+        <w:t xml:space="preserve">We may further account for observational correlation by adding a term which will ensure that individual subjects’ relationships with the predictor of interest is accounted for. This will help to reduce within-subject variation across the predictor space, and will be more </w:t>
+      </w:r>
+      <w:proofErr w:type="spellStart"/>
+      <w:r>
+        <w:t>noticable</w:t>
+      </w:r>
+      <w:proofErr w:type="spellEnd"/>
+      <w:r>
+        <w:t xml:space="preserve"> for stronger, subject-specific interactions with the predictor. This model may be written as:</w:t>
       </w:r>
     </w:p>
     <w:p>
@@ -5325,7 +5730,31 @@
       </w:r>
       <w:r>
         <w:lastRenderedPageBreak/>
-        <w:t>Regression models. Linear Mixed Efffects Models do not neccessarily assume observational independence. Correlation structures such as AR(1), independence, spatial power, or unstructured (lack of structure) can be used to estimate parameters determining correlation amongst observations within a subject and between observations across subjects. Additionally, if we can rationally assume that the responses shown in Figure 3 have a multivariate normal distribution, the model parameters can be easily estimated using Maximum Likelihood Estimation techniques [13].</w:t>
+        <w:t xml:space="preserve">Regression models. Linear Mixed </w:t>
+      </w:r>
+      <w:proofErr w:type="spellStart"/>
+      <w:r>
+        <w:t>Efffects</w:t>
+      </w:r>
+      <w:proofErr w:type="spellEnd"/>
+      <w:r>
+        <w:t xml:space="preserve"> Models do not </w:t>
+      </w:r>
+      <w:proofErr w:type="spellStart"/>
+      <w:r>
+        <w:t>neccessarily</w:t>
+      </w:r>
+      <w:proofErr w:type="spellEnd"/>
+      <w:r>
+        <w:t xml:space="preserve"> assume observational independence. Correlation structures such as </w:t>
+      </w:r>
+      <w:proofErr w:type="gramStart"/>
+      <w:r>
+        <w:t>AR(</w:t>
+      </w:r>
+      <w:proofErr w:type="gramEnd"/>
+      <w:r>
+        <w:t>1), independence, spatial power, or unstructured (lack of structure) can be used to estimate parameters determining correlation amongst observations within a subject and between observations across subjects. Additionally, if we can rationally assume that the responses shown in Figure 3 have a multivariate normal distribution, the model parameters can be easily estimated using Maximum Likelihood Estimation techniques [13].</w:t>
       </w:r>
     </w:p>
     <w:p>
@@ -5354,7 +5783,15 @@
         <w:spacing w:line="480" w:lineRule="auto"/>
       </w:pPr>
       <w:r>
-        <w:t>A Linear Mixed Effects Model that includes a Random Intercept accounts for subject-level observational correlation by inducing individual-specific levels of random variation into all individual-specific observations, and attributing this source of variation to the nested sampling method. Such a model may be written as:</w:t>
+        <w:t xml:space="preserve">A Linear Mixed Effects Model that includes a Random Intercept accounts for subject-level observational correlation by inducing individual-specific levels of random variation into all individual-specific </w:t>
+      </w:r>
+      <w:proofErr w:type="gramStart"/>
+      <w:r>
+        <w:t>observations, and</w:t>
+      </w:r>
+      <w:proofErr w:type="gramEnd"/>
+      <w:r>
+        <w:t xml:space="preserve"> attributing this source of variation to the nested sampling method. Such a model may be written as:</w:t>
       </w:r>
     </w:p>
     <w:p>
@@ -5938,7 +6375,15 @@
         <w:spacing w:line="480" w:lineRule="auto"/>
       </w:pPr>
       <w:r>
-        <w:t>We note that both random-components can be assumed to have a mean of zero as non-zero components are inherently deterministic and can be integrated into intercept terms.</w:t>
+        <w:t xml:space="preserve">We note that both </w:t>
+      </w:r>
+      <w:proofErr w:type="gramStart"/>
+      <w:r>
+        <w:t>random-components</w:t>
+      </w:r>
+      <w:proofErr w:type="gramEnd"/>
+      <w:r>
+        <w:t xml:space="preserve"> can be assumed to have a mean of zero as non-zero components are inherently deterministic and can be integrated into intercept terms.</w:t>
       </w:r>
     </w:p>
     <w:p>
@@ -5958,7 +6403,15 @@
         <w:spacing w:line="480" w:lineRule="auto"/>
       </w:pPr>
       <w:r>
-        <w:t>Model 2 (Linear Regression with Fixed Effect Slope) implements a Fixed Effect slope in an attempt to reconcile the effects of observational correlation that was inadequately accounted for by the subject-specific Fixed Effect Intercept in Model 1. However, in light of the information surrounding the development of Model 3, it is incumbent for us to develop an analogous correction for Model 2. Such a correction will allow us to account for observational correlation due to subeject-clustering as sourced from:</w:t>
+        <w:t xml:space="preserve">Model 2 (Linear Regression with Fixed Effect Slope) implements a Fixed Effect slope in an attempt to reconcile the effects of observational correlation that was inadequately accounted for by the subject-specific Fixed Effect Intercept in Model 1. However, in light of the information surrounding the development of Model 3, it is incumbent for us to develop an analogous correction for Model 2. Such a correction will allow us to account for observational correlation due to </w:t>
+      </w:r>
+      <w:proofErr w:type="spellStart"/>
+      <w:r>
+        <w:t>subeject</w:t>
+      </w:r>
+      <w:proofErr w:type="spellEnd"/>
+      <w:r>
+        <w:t>-clustering as sourced from:</w:t>
       </w:r>
     </w:p>
     <w:p>
@@ -6865,7 +7318,39 @@
         <w:spacing w:line="480" w:lineRule="auto"/>
       </w:pPr>
       <w:r>
-        <w:t>Our final method for modeling scRNA-seq expression profiles is Generalized Estimating Equations (GEE). Dissimilar to each of the methods previously described, GEE regression esitimates are obtained using methodologies that allow for non-continuous responses. GEE also extrapolates on the techniques used for modleing non-normal responses by incorperating the effects of observational correlation.</w:t>
+        <w:t xml:space="preserve">Our final method for modeling </w:t>
+      </w:r>
+      <w:proofErr w:type="spellStart"/>
+      <w:r>
+        <w:t>scRNA</w:t>
+      </w:r>
+      <w:proofErr w:type="spellEnd"/>
+      <w:r>
+        <w:t xml:space="preserve">-seq expression profiles is Generalized Estimating Equations (GEE). Dissimilar to each of the methods previously described, GEE regression </w:t>
+      </w:r>
+      <w:proofErr w:type="spellStart"/>
+      <w:r>
+        <w:t>esitimates</w:t>
+      </w:r>
+      <w:proofErr w:type="spellEnd"/>
+      <w:r>
+        <w:t xml:space="preserve"> are obtained using methodologies that allow for non-continuous responses. GEE also extrapolates on the techniques used for </w:t>
+      </w:r>
+      <w:proofErr w:type="spellStart"/>
+      <w:r>
+        <w:t>modleing</w:t>
+      </w:r>
+      <w:proofErr w:type="spellEnd"/>
+      <w:r>
+        <w:t xml:space="preserve"> non-normal responses by </w:t>
+      </w:r>
+      <w:proofErr w:type="spellStart"/>
+      <w:r>
+        <w:t>incorperating</w:t>
+      </w:r>
+      <w:proofErr w:type="spellEnd"/>
+      <w:r>
+        <w:t xml:space="preserve"> the effects of observational correlation.</w:t>
       </w:r>
     </w:p>
     <w:p>
@@ -8635,7 +9120,23 @@
         </m:d>
       </m:oMath>
       <w:r>
-        <w:t xml:space="preserve"> are hyperparameters defined so that we may know the variance as a function of the mean and a scale parameter, i.e:</w:t>
+        <w:t xml:space="preserve"> are hyperpa</w:t>
+      </w:r>
+      <w:proofErr w:type="spellStart"/>
+      <w:r>
+        <w:t>rameters</w:t>
+      </w:r>
+      <w:proofErr w:type="spellEnd"/>
+      <w:r>
+        <w:t xml:space="preserve"> defined so that we may know the variance as a function of the mean and a scale parameter, </w:t>
+      </w:r>
+      <w:proofErr w:type="spellStart"/>
+      <w:r>
+        <w:t>i.e</w:t>
+      </w:r>
+      <w:proofErr w:type="spellEnd"/>
+      <w:r>
+        <w:t>:</w:t>
       </w:r>
     </w:p>
     <w:p>
@@ -8835,7 +9336,15 @@
         <w:spacing w:line="480" w:lineRule="auto"/>
       </w:pPr>
       <w:r>
-        <w:t xml:space="preserve">Generalized Linear Modeling methods employing Maximum Likelihood Estimation are used to obtain intial estimates for </w:t>
+        <w:t xml:space="preserve">Generalized Linear Modeling methods employing Maximum Likelihood Estimation are used to obtain </w:t>
+      </w:r>
+      <w:proofErr w:type="spellStart"/>
+      <w:r>
+        <w:t>intial</w:t>
+      </w:r>
+      <w:proofErr w:type="spellEnd"/>
+      <w:r>
+        <w:t xml:space="preserve"> estimates for </w:t>
       </w:r>
       <m:oMath>
         <m:r>
@@ -9032,7 +9541,15 @@
       </w:r>
       <w:r>
         <w:lastRenderedPageBreak/>
-        <w:t>had subject-specific interpretations, but the GEE algorithm provides marginal parameter estimates. These values do not represent any specific subject, but rather the population-average.</w:t>
+        <w:t xml:space="preserve">had subject-specific interpretations, but the GEE algorithm provides marginal parameter estimates. These values do not represent any specific subject, but rather the </w:t>
+      </w:r>
+      <w:proofErr w:type="gramStart"/>
+      <w:r>
+        <w:t>population-average</w:t>
+      </w:r>
+      <w:proofErr w:type="gramEnd"/>
+      <w:r>
+        <w:t>.</w:t>
       </w:r>
     </w:p>
     <w:p>
@@ -9041,7 +9558,15 @@
         <w:spacing w:line="480" w:lineRule="auto"/>
       </w:pPr>
       <w:r>
-        <w:t>According to Fitzmaurice, Laird, and Ware [13] we also need to ensure that any responses modeled in the GEE process are stationary, i.e:</w:t>
+        <w:t xml:space="preserve">According to Fitzmaurice, Laird, and Ware [13] we also need to ensure that any responses modeled in the GEE process are stationary, </w:t>
+      </w:r>
+      <w:proofErr w:type="spellStart"/>
+      <w:r>
+        <w:t>i.e</w:t>
+      </w:r>
+      <w:proofErr w:type="spellEnd"/>
+      <w:r>
+        <w:t>:</w:t>
       </w:r>
     </w:p>
     <w:p>
@@ -9369,7 +9894,15 @@
         <w:spacing w:line="480" w:lineRule="auto"/>
       </w:pPr>
       <w:r>
-        <w:t>The scRNA-seq data has been assumed to be independent within-subject, therefore we have:</w:t>
+        <w:t xml:space="preserve">The </w:t>
+      </w:r>
+      <w:proofErr w:type="spellStart"/>
+      <w:r>
+        <w:t>scRNA</w:t>
+      </w:r>
+      <w:proofErr w:type="spellEnd"/>
+      <w:r>
+        <w:t>-seq data has been assumed to be independent within-subject, therefore we have:</w:t>
       </w:r>
     </w:p>
     <w:p>
@@ -9683,7 +10216,15 @@
         <w:spacing w:line="480" w:lineRule="auto"/>
       </w:pPr>
       <w:r>
-        <w:t>The link function and linear predictor are chosen so that the resulting model estimates will be comparable to preceeding estimates for intercept and slope. Therefore, we will use the identity link function:</w:t>
+        <w:t xml:space="preserve">The link function and linear predictor are chosen so that the resulting model estimates will be comparable to </w:t>
+      </w:r>
+      <w:proofErr w:type="spellStart"/>
+      <w:r>
+        <w:t>preceeding</w:t>
+      </w:r>
+      <w:proofErr w:type="spellEnd"/>
+      <w:r>
+        <w:t xml:space="preserve"> estimates for intercept and slope. Therefore, we will use the identity link function:</w:t>
       </w:r>
     </w:p>
     <w:p>
@@ -10660,7 +11201,15 @@
       </w:r>
       <w:r>
         <w:lastRenderedPageBreak/>
-        <w:t>magnitude and direction of main-effect slope parameter estimates using percentage change in the predictor as associated with multiplicative effects in the outcome. This interpretation can give intuitive meaning to the predictor-response relationship, and can be compared across models as different levels of subject-correlation are taken into account.</w:t>
+        <w:t xml:space="preserve">magnitude and direction of main-effect slope parameter estimates using percentage change in the predictor as associated with multiplicative effects in the outcome. This interpretation can give intuitive meaning to the predictor-response </w:t>
+      </w:r>
+      <w:proofErr w:type="gramStart"/>
+      <w:r>
+        <w:t>relationship, and</w:t>
+      </w:r>
+      <w:proofErr w:type="gramEnd"/>
+      <w:r>
+        <w:t xml:space="preserve"> can be compared across models as different levels of subject-correlation are taken into account.</w:t>
       </w:r>
     </w:p>
     <w:p>
@@ -10678,7 +11227,15 @@
         <w:spacing w:line="480" w:lineRule="auto"/>
       </w:pPr>
       <w:r>
-        <w:t>It is worthwhile to note the consistency of estimates that were obtained. While not necessarily unexpected, the direction and magnitude of estimates and standard errors are largely comparable within and between variable pairings. An exception to this behavior are those estimates being generated by Model 2. In each of the variable parings, the estimate created by Model 2 is an order of magnitude off.</w:t>
+        <w:t xml:space="preserve">It is worthwhile to note the consistency of estimates that were obtained. While not necessarily unexpected, the direction and magnitude of estimates and standard errors are largely comparable within and between variable pairings. An exception to this behavior </w:t>
+      </w:r>
+      <w:proofErr w:type="gramStart"/>
+      <w:r>
+        <w:t>are</w:t>
+      </w:r>
+      <w:proofErr w:type="gramEnd"/>
+      <w:r>
+        <w:t xml:space="preserve"> those estimates being generated by Model 2. In each of the variable parings, the estimate created by Model 2 is an order of magnitude off.</w:t>
       </w:r>
     </w:p>
     <w:p>
@@ -10687,7 +11244,23 @@
         <w:spacing w:line="480" w:lineRule="auto"/>
       </w:pPr>
       <w:r>
-        <w:t>However, if we compare the remaing 5 models (exluding Model 2), we see that Models 0 and Model 5 have produced estimates that are more consistent with each other than the other methods-in both variable parings. This is an expected result as both Model 0 (Simple Linear Regression) and Model 5 (Generalized Estimating Equations) produce population-averaged estimates.</w:t>
+        <w:t xml:space="preserve">However, if we compare the </w:t>
+      </w:r>
+      <w:proofErr w:type="spellStart"/>
+      <w:r>
+        <w:t>remaing</w:t>
+      </w:r>
+      <w:proofErr w:type="spellEnd"/>
+      <w:r>
+        <w:t xml:space="preserve"> 5 models (</w:t>
+      </w:r>
+      <w:proofErr w:type="spellStart"/>
+      <w:r>
+        <w:t>exluding</w:t>
+      </w:r>
+      <w:proofErr w:type="spellEnd"/>
+      <w:r>
+        <w:t xml:space="preserve"> Model 2), we see that Models 0 and Model 5 have produced estimates that are more consistent with each other than the other methods-in both variable parings. This is an expected result as both Model 0 (Simple Linear Regression) and Model 5 (Generalized Estimating Equations) produce population-averaged estimates.</w:t>
       </w:r>
     </w:p>
     <w:p>
@@ -10722,8 +11295,13 @@
         </w:numPr>
         <w:spacing w:line="480" w:lineRule="auto"/>
       </w:pPr>
-      <w:r>
-        <w:t>Modle 3 to Model 4</w:t>
+      <w:proofErr w:type="spellStart"/>
+      <w:r>
+        <w:t>Modle</w:t>
+      </w:r>
+      <w:proofErr w:type="spellEnd"/>
+      <w:r>
+        <w:t xml:space="preserve"> 3 to Model 4</w:t>
       </w:r>
     </w:p>
     <w:p>
@@ -10801,7 +11379,15 @@
         <w:spacing w:line="480" w:lineRule="auto"/>
       </w:pPr>
       <w:r>
-        <w:t>The transitions in (1b) correspond to the incorperation of subject-specific correlation information into the variance component of the model.</w:t>
+        <w:t xml:space="preserve">The transitions in (1b) correspond to the </w:t>
+      </w:r>
+      <w:proofErr w:type="spellStart"/>
+      <w:r>
+        <w:t>incorperation</w:t>
+      </w:r>
+      <w:proofErr w:type="spellEnd"/>
+      <w:r>
+        <w:t xml:space="preserve"> of subject-specific correlation information into the variance component of the model.</w:t>
       </w:r>
     </w:p>
     <w:p>
@@ -10814,7 +11400,15 @@
         <w:spacing w:line="480" w:lineRule="auto"/>
       </w:pPr>
       <w:r>
-        <w:t>The transitions in (2a) correspond to the incorperation of additive, subject-specific, predictor independent information into the model.</w:t>
+        <w:t xml:space="preserve">The transitions in (2a) correspond to the </w:t>
+      </w:r>
+      <w:proofErr w:type="spellStart"/>
+      <w:r>
+        <w:t>incorperation</w:t>
+      </w:r>
+      <w:proofErr w:type="spellEnd"/>
+      <w:r>
+        <w:t xml:space="preserve"> of additive, subject-specific, predictor independent information into the model.</w:t>
       </w:r>
     </w:p>
     <w:p>
@@ -10836,7 +11430,31 @@
         <w:spacing w:line="480" w:lineRule="auto"/>
       </w:pPr>
       <w:r>
-        <w:t>The preceeding relationships allow us to deduce the effects of the various types of information inclusion on our ability to make inferences on the realtionship between predictor and response. Beneficial information inclusions will result in reductions to standard error estimates (section 2 transitions, c &amp; d relationships). Detrimental, or contradictory information will result in increase standard error estimates (section 1 transitions, a &amp; b relationships).</w:t>
+        <w:t xml:space="preserve">The </w:t>
+      </w:r>
+      <w:proofErr w:type="spellStart"/>
+      <w:r>
+        <w:t>preceeding</w:t>
+      </w:r>
+      <w:proofErr w:type="spellEnd"/>
+      <w:r>
+        <w:t xml:space="preserve"> relationships allow us to deduce the effects of the various types of information inclusion on our ability to make inferences on the </w:t>
+      </w:r>
+      <w:proofErr w:type="spellStart"/>
+      <w:r>
+        <w:t>realtionship</w:t>
+      </w:r>
+      <w:proofErr w:type="spellEnd"/>
+      <w:r>
+        <w:t xml:space="preserve"> between predictor and response. Beneficial information inclusions will result in reductions to standard error estimates (section 2 transitions, c &amp; d relationships). Detrimental, or contradictory information will result in </w:t>
+      </w:r>
+      <w:proofErr w:type="spellStart"/>
+      <w:r>
+        <w:t>increase</w:t>
+      </w:r>
+      <w:proofErr w:type="spellEnd"/>
+      <w:r>
+        <w:t xml:space="preserve"> standard error estimates (section 1 transitions, a &amp; b relationships).</w:t>
       </w:r>
     </w:p>
     <w:p>
@@ -10849,7 +11467,23 @@
       </w:r>
       <w:r>
         <w:lastRenderedPageBreak/>
-        <w:t>detrimental to our ability to perform inference on the relationship between a predictor and a response using subject-correlated scRNA-seq data. To this effect, we can now evaluate our variable-pairing relationship to determine if there is a significant effect from the nested sampling methods used to create the scRNA-seq data, and if there is an effect, how can this effect best be accounted for.</w:t>
+        <w:t xml:space="preserve">detrimental to our ability to perform inference on the relationship between a predictor and a response using subject-correlated </w:t>
+      </w:r>
+      <w:proofErr w:type="spellStart"/>
+      <w:r>
+        <w:t>scRNA</w:t>
+      </w:r>
+      <w:proofErr w:type="spellEnd"/>
+      <w:r>
+        <w:t xml:space="preserve">-seq data. To this effect, we can now evaluate our variable-pairing relationship to determine if there is a significant effect from the nested sampling methods used to create the </w:t>
+      </w:r>
+      <w:proofErr w:type="spellStart"/>
+      <w:r>
+        <w:t>scRNA</w:t>
+      </w:r>
+      <w:proofErr w:type="spellEnd"/>
+      <w:r>
+        <w:t>-seq data, and if there is an effect, how can this effect best be accounted for.</w:t>
       </w:r>
     </w:p>
     <w:p>
@@ -10892,7 +11526,23 @@
         <w:spacing w:line="480" w:lineRule="auto"/>
       </w:pPr>
       <w:r>
-        <w:t>Additionally, a link to all necessarry and referrence data files (including original data) are contained in the following Google Drive:</w:t>
+        <w:t xml:space="preserve">Additionally, a link to all </w:t>
+      </w:r>
+      <w:proofErr w:type="spellStart"/>
+      <w:r>
+        <w:t>necessarry</w:t>
+      </w:r>
+      <w:proofErr w:type="spellEnd"/>
+      <w:r>
+        <w:t xml:space="preserve"> and </w:t>
+      </w:r>
+      <w:proofErr w:type="spellStart"/>
+      <w:r>
+        <w:t>referrence</w:t>
+      </w:r>
+      <w:proofErr w:type="spellEnd"/>
+      <w:r>
+        <w:t xml:space="preserve"> data files (including original data) are contained in the following Google Drive:</w:t>
       </w:r>
     </w:p>
     <w:p>
@@ -10928,13 +11578,29 @@
       <w:bookmarkStart w:id="409" w:name="ref-macaulay2014single"/>
       <w:bookmarkStart w:id="410" w:name="refs"/>
       <w:r>
-        <w:t xml:space="preserve">1. Macaulay IC, Voet T (2014) Single cell genomics: Advances and future perspectives. </w:t>
-      </w:r>
+        <w:t xml:space="preserve">1. Macaulay IC, </w:t>
+      </w:r>
+      <w:proofErr w:type="spellStart"/>
+      <w:r>
+        <w:t>Voet</w:t>
+      </w:r>
+      <w:proofErr w:type="spellEnd"/>
+      <w:r>
+        <w:t xml:space="preserve"> T (2014) Single cell genomics: Advances and future perspectives. </w:t>
+      </w:r>
+      <w:proofErr w:type="spellStart"/>
       <w:r>
         <w:rPr>
           <w:i/>
         </w:rPr>
-        <w:t>PLoS genetics</w:t>
+        <w:t>PLoS</w:t>
+      </w:r>
+      <w:proofErr w:type="spellEnd"/>
+      <w:r>
+        <w:rPr>
+          <w:i/>
+        </w:rPr>
+        <w:t xml:space="preserve"> genetics</w:t>
       </w:r>
       <w:r>
         <w:t xml:space="preserve"> 10: e1004126.</w:t>
@@ -10948,7 +11614,31 @@
       <w:bookmarkStart w:id="411" w:name="ref-bacher2016design"/>
       <w:bookmarkEnd w:id="409"/>
       <w:r>
-        <w:t xml:space="preserve">2. Bacher R, Kendziorski C (2016) Design and computational analysis of single-cell rna-sequencing experiments. </w:t>
+        <w:t xml:space="preserve">2. </w:t>
+      </w:r>
+      <w:proofErr w:type="spellStart"/>
+      <w:r>
+        <w:t>Bacher</w:t>
+      </w:r>
+      <w:proofErr w:type="spellEnd"/>
+      <w:r>
+        <w:t xml:space="preserve"> R, </w:t>
+      </w:r>
+      <w:proofErr w:type="spellStart"/>
+      <w:r>
+        <w:t>Kendziorski</w:t>
+      </w:r>
+      <w:proofErr w:type="spellEnd"/>
+      <w:r>
+        <w:t xml:space="preserve"> C (2016) Design and computational analysis of single-cell </w:t>
+      </w:r>
+      <w:proofErr w:type="spellStart"/>
+      <w:r>
+        <w:t>rna</w:t>
+      </w:r>
+      <w:proofErr w:type="spellEnd"/>
+      <w:r>
+        <w:t xml:space="preserve">-sequencing experiments. </w:t>
       </w:r>
       <w:r>
         <w:rPr>
@@ -10969,7 +11659,15 @@
       <w:bookmarkEnd w:id="411"/>
       <w:r>
         <w:lastRenderedPageBreak/>
-        <w:t xml:space="preserve">3. Ståhlberg A, Andersson D, Aurelius J, et al. (2010) Defining cell populations with single-cell gene expression profiling: Correlations and identification of astrocyte subpopulations. </w:t>
+        <w:t xml:space="preserve">3. </w:t>
+      </w:r>
+      <w:proofErr w:type="spellStart"/>
+      <w:r>
+        <w:t>Ståhlberg</w:t>
+      </w:r>
+      <w:proofErr w:type="spellEnd"/>
+      <w:r>
+        <w:t xml:space="preserve"> A, Andersson D, Aurelius J, et al. (2010) Defining cell populations with single-cell gene expression profiling: Correlations and identification of astrocyte subpopulations. </w:t>
       </w:r>
       <w:r>
         <w:rPr>
@@ -10989,7 +11687,31 @@
       <w:bookmarkStart w:id="413" w:name="ref-amir2013visne"/>
       <w:bookmarkEnd w:id="412"/>
       <w:r>
-        <w:t xml:space="preserve">4. Amir E-aD, Davis KL, Tadmor MD, et al. (2013) ViSNE enables visualization of high dimensional single-cell data and reveals phenotypic heterogeneity of leukemia. </w:t>
+        <w:t>4. Amir E-</w:t>
+      </w:r>
+      <w:proofErr w:type="spellStart"/>
+      <w:r>
+        <w:t>aD</w:t>
+      </w:r>
+      <w:proofErr w:type="spellEnd"/>
+      <w:r>
+        <w:t xml:space="preserve">, Davis KL, </w:t>
+      </w:r>
+      <w:proofErr w:type="spellStart"/>
+      <w:r>
+        <w:t>Tadmor</w:t>
+      </w:r>
+      <w:proofErr w:type="spellEnd"/>
+      <w:r>
+        <w:t xml:space="preserve"> MD, et al. (2013) </w:t>
+      </w:r>
+      <w:proofErr w:type="spellStart"/>
+      <w:r>
+        <w:t>ViSNE</w:t>
+      </w:r>
+      <w:proofErr w:type="spellEnd"/>
+      <w:r>
+        <w:t xml:space="preserve"> enables visualization of high dimensional single-cell data and reveals phenotypic heterogeneity of leukemia. </w:t>
       </w:r>
       <w:r>
         <w:rPr>
@@ -11009,7 +11731,15 @@
       <w:bookmarkStart w:id="414" w:name="ref-finak2013mixture"/>
       <w:bookmarkEnd w:id="413"/>
       <w:r>
-        <w:t xml:space="preserve">5. Finak G, McDavid A, Chattopadhyay P, et al. (2013) Mixture models for single-cell assays with applications to vaccine studies. </w:t>
+        <w:t xml:space="preserve">5. </w:t>
+      </w:r>
+      <w:proofErr w:type="spellStart"/>
+      <w:r>
+        <w:t>Finak</w:t>
+      </w:r>
+      <w:proofErr w:type="spellEnd"/>
+      <w:r>
+        <w:t xml:space="preserve"> G, McDavid A, Chattopadhyay P, et al. (2013) Mixture models for single-cell assays with applications to vaccine studies. </w:t>
       </w:r>
       <w:r>
         <w:rPr>
@@ -11029,7 +11759,23 @@
       <w:bookmarkStart w:id="415" w:name="ref-kharchenko2014bayesian"/>
       <w:bookmarkEnd w:id="414"/>
       <w:r>
-        <w:t xml:space="preserve">6. Kharchenko PV, Silberstein L, Scadden DT (2014) Bayesian approach to single-cell differential expression analysis. </w:t>
+        <w:t xml:space="preserve">6. </w:t>
+      </w:r>
+      <w:proofErr w:type="spellStart"/>
+      <w:r>
+        <w:t>Kharchenko</w:t>
+      </w:r>
+      <w:proofErr w:type="spellEnd"/>
+      <w:r>
+        <w:t xml:space="preserve"> PV, Silberstein L, </w:t>
+      </w:r>
+      <w:proofErr w:type="spellStart"/>
+      <w:r>
+        <w:t>Scadden</w:t>
+      </w:r>
+      <w:proofErr w:type="spellEnd"/>
+      <w:r>
+        <w:t xml:space="preserve"> DT (2014) Bayesian approach to single-cell differential expression analysis. </w:t>
       </w:r>
       <w:r>
         <w:rPr>
@@ -11049,14 +11795,24 @@
       <w:bookmarkStart w:id="416" w:name="ref-arazi2018immune"/>
       <w:bookmarkEnd w:id="415"/>
       <w:r>
-        <w:t xml:space="preserve">7. Arazi A, Rao DA, Berthier CC, et al. (2018) The immune cell landscape in kidneys of lupus nephritis patients. </w:t>
-      </w:r>
+        <w:t xml:space="preserve">7. </w:t>
+      </w:r>
+      <w:proofErr w:type="spellStart"/>
+      <w:r>
+        <w:t>Arazi</w:t>
+      </w:r>
+      <w:proofErr w:type="spellEnd"/>
+      <w:r>
+        <w:t xml:space="preserve"> A, Rao DA, Berthier CC, et al. (2018) The immune cell landscape in kidneys of lupus nephritis patients. </w:t>
+      </w:r>
+      <w:proofErr w:type="spellStart"/>
       <w:r>
         <w:rPr>
           <w:i/>
         </w:rPr>
         <w:t>bioRxiv</w:t>
       </w:r>
+      <w:proofErr w:type="spellEnd"/>
       <w:r>
         <w:t xml:space="preserve"> 363051.</w:t>
       </w:r>
@@ -11069,13 +11825,43 @@
       <w:bookmarkStart w:id="417" w:name="ref-flowjov10"/>
       <w:bookmarkEnd w:id="416"/>
       <w:r>
-        <w:t xml:space="preserve">8. FlowJo X V10. 0.7 r2 flowjo. </w:t>
+        <w:t xml:space="preserve">8. </w:t>
+      </w:r>
+      <w:proofErr w:type="spellStart"/>
+      <w:r>
+        <w:t>FlowJo</w:t>
+      </w:r>
+      <w:proofErr w:type="spellEnd"/>
+      <w:r>
+        <w:t xml:space="preserve"> X V10. 0.7 r2 </w:t>
+      </w:r>
+      <w:proofErr w:type="spellStart"/>
+      <w:r>
+        <w:t>flowjo</w:t>
+      </w:r>
+      <w:proofErr w:type="spellEnd"/>
+      <w:r>
+        <w:t xml:space="preserve">. </w:t>
       </w:r>
       <w:r>
         <w:rPr>
           <w:i/>
         </w:rPr>
-        <w:t>LLC https://www flowjo com</w:t>
+        <w:t xml:space="preserve">LLC https://www </w:t>
+      </w:r>
+      <w:proofErr w:type="spellStart"/>
+      <w:r>
+        <w:rPr>
+          <w:i/>
+        </w:rPr>
+        <w:t>flowjo</w:t>
+      </w:r>
+      <w:proofErr w:type="spellEnd"/>
+      <w:r>
+        <w:rPr>
+          <w:i/>
+        </w:rPr>
+        <w:t xml:space="preserve"> com</w:t>
       </w:r>
       <w:r>
         <w:t>.</w:t>
@@ -11089,7 +11875,39 @@
       <w:bookmarkStart w:id="418" w:name="ref-hashimshony2016cel"/>
       <w:bookmarkEnd w:id="417"/>
       <w:r>
-        <w:t xml:space="preserve">9. Hashimshony T, Senderovich N, Avital G, et al. (2016) CEL-seq2: Sensitive highly-multiplexed single-cell rna-seq. </w:t>
+        <w:t xml:space="preserve">9. </w:t>
+      </w:r>
+      <w:proofErr w:type="spellStart"/>
+      <w:r>
+        <w:t>Hashimshony</w:t>
+      </w:r>
+      <w:proofErr w:type="spellEnd"/>
+      <w:r>
+        <w:t xml:space="preserve"> T, </w:t>
+      </w:r>
+      <w:proofErr w:type="spellStart"/>
+      <w:r>
+        <w:t>Senderovich</w:t>
+      </w:r>
+      <w:proofErr w:type="spellEnd"/>
+      <w:r>
+        <w:t xml:space="preserve"> N, Avital G, et al. (2016) CEL-seq2: Sensitive </w:t>
+      </w:r>
+      <w:proofErr w:type="gramStart"/>
+      <w:r>
+        <w:t>highly-multiplexed</w:t>
+      </w:r>
+      <w:proofErr w:type="gramEnd"/>
+      <w:r>
+        <w:t xml:space="preserve"> single-cell </w:t>
+      </w:r>
+      <w:proofErr w:type="spellStart"/>
+      <w:r>
+        <w:t>rna</w:t>
+      </w:r>
+      <w:proofErr w:type="spellEnd"/>
+      <w:r>
+        <w:t xml:space="preserve">-seq. </w:t>
       </w:r>
       <w:r>
         <w:rPr>
@@ -11109,13 +11927,43 @@
       <w:bookmarkStart w:id="419" w:name="ref-satija2018seurat"/>
       <w:bookmarkEnd w:id="418"/>
       <w:r>
-        <w:t xml:space="preserve">10. Satija R, others (2018) Seurat: Guided clustering tutorial. </w:t>
-      </w:r>
+        <w:t xml:space="preserve">10. </w:t>
+      </w:r>
+      <w:proofErr w:type="spellStart"/>
+      <w:r>
+        <w:t>Satija</w:t>
+      </w:r>
+      <w:proofErr w:type="spellEnd"/>
+      <w:r>
+        <w:t xml:space="preserve"> R, others (2018) Seurat: Guided clustering tutorial. </w:t>
+      </w:r>
+      <w:proofErr w:type="spellStart"/>
       <w:r>
         <w:rPr>
           <w:i/>
         </w:rPr>
-        <w:t>Satija Lab http://satijalab org/seurat/pbmc3k_tutorial html</w:t>
+        <w:t>Satija</w:t>
+      </w:r>
+      <w:proofErr w:type="spellEnd"/>
+      <w:r>
+        <w:rPr>
+          <w:i/>
+        </w:rPr>
+        <w:t xml:space="preserve"> Lab http://satijalab org/</w:t>
+      </w:r>
+      <w:proofErr w:type="spellStart"/>
+      <w:r>
+        <w:rPr>
+          <w:i/>
+        </w:rPr>
+        <w:t>seurat</w:t>
+      </w:r>
+      <w:proofErr w:type="spellEnd"/>
+      <w:r>
+        <w:rPr>
+          <w:i/>
+        </w:rPr>
+        <w:t>/pbmc3k_tutorial html</w:t>
       </w:r>
       <w:r>
         <w:t>.</w:t>
@@ -11129,7 +11977,39 @@
       <w:bookmarkStart w:id="420" w:name="ref-gutschner2013malat1"/>
       <w:bookmarkEnd w:id="419"/>
       <w:r>
-        <w:t xml:space="preserve">11. Gutschner T, Hämmerle M, Diederichs S (2013) MALAT1—a paradigm for long noncoding rna function in cancer. </w:t>
+        <w:t xml:space="preserve">11. </w:t>
+      </w:r>
+      <w:proofErr w:type="spellStart"/>
+      <w:r>
+        <w:t>Gutschner</w:t>
+      </w:r>
+      <w:proofErr w:type="spellEnd"/>
+      <w:r>
+        <w:t xml:space="preserve"> T, </w:t>
+      </w:r>
+      <w:proofErr w:type="spellStart"/>
+      <w:r>
+        <w:t>Hämmerle</w:t>
+      </w:r>
+      <w:proofErr w:type="spellEnd"/>
+      <w:r>
+        <w:t xml:space="preserve"> M, </w:t>
+      </w:r>
+      <w:proofErr w:type="spellStart"/>
+      <w:r>
+        <w:t>Diederichs</w:t>
+      </w:r>
+      <w:proofErr w:type="spellEnd"/>
+      <w:r>
+        <w:t xml:space="preserve"> S (2013) MALAT1—a paradigm for long noncoding </w:t>
+      </w:r>
+      <w:proofErr w:type="spellStart"/>
+      <w:r>
+        <w:t>rna</w:t>
+      </w:r>
+      <w:proofErr w:type="spellEnd"/>
+      <w:r>
+        <w:t xml:space="preserve"> function in cancer. </w:t>
       </w:r>
       <w:r>
         <w:rPr>
@@ -11150,7 +12030,31 @@
       <w:bookmarkEnd w:id="420"/>
       <w:r>
         <w:lastRenderedPageBreak/>
-        <w:t xml:space="preserve">12. Debeer P, Schoenmakers E, Twal W, et al. (2002) The fibulin-1 gene (fbln1) is disrupted in at (12; 22) associated with a complex type of synpolydactyly. </w:t>
+        <w:t xml:space="preserve">12. </w:t>
+      </w:r>
+      <w:proofErr w:type="spellStart"/>
+      <w:r>
+        <w:t>Debeer</w:t>
+      </w:r>
+      <w:proofErr w:type="spellEnd"/>
+      <w:r>
+        <w:t xml:space="preserve"> P, </w:t>
+      </w:r>
+      <w:proofErr w:type="spellStart"/>
+      <w:r>
+        <w:t>Schoenmakers</w:t>
+      </w:r>
+      <w:proofErr w:type="spellEnd"/>
+      <w:r>
+        <w:t xml:space="preserve"> E, </w:t>
+      </w:r>
+      <w:proofErr w:type="spellStart"/>
+      <w:r>
+        <w:t>Twal</w:t>
+      </w:r>
+      <w:proofErr w:type="spellEnd"/>
+      <w:r>
+        <w:t xml:space="preserve"> W, et al. (2002) The fibulin-1 gene (fbln1) is disrupted in at (12; 22) associated with a complex type of synpolydactyly. </w:t>
       </w:r>
       <w:r>
         <w:rPr>
@@ -11188,7 +12092,7 @@
 
 <file path=word/comments.xml><?xml version="1.0" encoding="utf-8"?>
 <w:comments xmlns:wpc="http://schemas.microsoft.com/office/word/2010/wordprocessingCanvas" xmlns:cx="http://schemas.microsoft.com/office/drawing/2014/chartex" xmlns:cx1="http://schemas.microsoft.com/office/drawing/2015/9/8/chartex" xmlns:cx2="http://schemas.microsoft.com/office/drawing/2015/10/21/chartex" xmlns:cx3="http://schemas.microsoft.com/office/drawing/2016/5/9/chartex" xmlns:cx4="http://schemas.microsoft.com/office/drawing/2016/5/10/chartex" xmlns:cx5="http://schemas.microsoft.com/office/drawing/2016/5/11/chartex" xmlns:cx6="http://schemas.microsoft.com/office/drawing/2016/5/12/chartex" xmlns:cx7="http://schemas.microsoft.com/office/drawing/2016/5/13/chartex" xmlns:cx8="http://schemas.microsoft.com/office/drawing/2016/5/14/chartex" xmlns:mc="http://schemas.openxmlformats.org/markup-compatibility/2006" xmlns:aink="http://schemas.microsoft.com/office/drawing/2016/ink" xmlns:am3d="http://schemas.microsoft.com/office/drawing/2017/model3d" xmlns:o="urn:schemas-microsoft-com:office:office" xmlns:r="http://schemas.openxmlformats.org/officeDocument/2006/relationships" xmlns:m="http://schemas.openxmlformats.org/officeDocument/2006/math" xmlns:v="urn:schemas-microsoft-com:vml" xmlns:wp14="http://schemas.microsoft.com/office/word/2010/wordprocessingDrawing" xmlns:wp="http://schemas.openxmlformats.org/drawingml/2006/wordprocessingDrawing" xmlns:w10="urn:schemas-microsoft-com:office:word" xmlns:w="http://schemas.openxmlformats.org/wordprocessingml/2006/main" xmlns:w14="http://schemas.microsoft.com/office/word/2010/wordml" xmlns:w15="http://schemas.microsoft.com/office/word/2012/wordml" xmlns:w16cid="http://schemas.microsoft.com/office/word/2016/wordml/cid" xmlns:w16se="http://schemas.microsoft.com/office/word/2015/wordml/symex" xmlns:wpg="http://schemas.microsoft.com/office/word/2010/wordprocessingGroup" xmlns:wpi="http://schemas.microsoft.com/office/word/2010/wordprocessingInk" xmlns:wne="http://schemas.microsoft.com/office/word/2006/wordml" xmlns:wps="http://schemas.microsoft.com/office/word/2010/wordprocessingShape" mc:Ignorable="w14 w15 w16se w16cid wp14">
-  <w:comment w:id="2" w:author="Hendricks, Audrey" w:date="2020-01-30T17:04:00Z" w:initials="HA">
+  <w:comment w:id="1" w:author="Hendricks, Audrey" w:date="2020-01-30T17:04:00Z" w:initials="HA">
     <w:p>
       <w:pPr>
         <w:pStyle w:val="CommentText"/>
@@ -11200,11 +12104,19 @@
         <w:annotationRef/>
       </w:r>
       <w:r>
-        <w:t>Lee, this abstract is really improved!  It is starting to read well and the goals are clearly outlined.  Good progress!</w:t>
+        <w:t xml:space="preserve">Lee, this abstract is really improved!  It is starting to read </w:t>
+      </w:r>
+      <w:proofErr w:type="gramStart"/>
+      <w:r>
+        <w:t>well</w:t>
+      </w:r>
+      <w:proofErr w:type="gramEnd"/>
+      <w:r>
+        <w:t xml:space="preserve"> and the goals are clearly outlined.  Good progress!</w:t>
       </w:r>
     </w:p>
   </w:comment>
-  <w:comment w:id="9" w:author="Hendricks, Audrey" w:date="2020-01-30T17:00:00Z" w:initials="HA">
+  <w:comment w:id="8" w:author="Hendricks, Audrey" w:date="2020-01-30T17:00:00Z" w:initials="HA">
     <w:p>
       <w:pPr>
         <w:pStyle w:val="CommentText"/>
@@ -11220,7 +12132,7 @@
       </w:r>
     </w:p>
   </w:comment>
-  <w:comment w:id="22" w:author="Hendricks, Audrey" w:date="2020-01-30T17:06:00Z" w:initials="HA">
+  <w:comment w:id="21" w:author="Hendricks, Audrey" w:date="2020-01-30T17:06:00Z" w:initials="HA">
     <w:p>
       <w:pPr>
         <w:pStyle w:val="CommentText"/>
@@ -11236,7 +12148,7 @@
       </w:r>
     </w:p>
   </w:comment>
-  <w:comment w:id="25" w:author="Hendricks, Audrey" w:date="2020-01-30T17:08:00Z" w:initials="HA">
+  <w:comment w:id="24" w:author="Hendricks, Audrey" w:date="2020-01-30T17:08:00Z" w:initials="HA">
     <w:p>
       <w:pPr>
         <w:pStyle w:val="CommentText"/>
@@ -11248,11 +12160,21 @@
         <w:annotationRef/>
       </w:r>
       <w:r>
-        <w:t>Here’s an example of how I tried to remove jargon (e,g, population-average parameters) and add in more detail e.g. average gene expression in across the cells”</w:t>
+        <w:t>Here’s an example of how I tried to remove jargon (</w:t>
+      </w:r>
+      <w:proofErr w:type="spellStart"/>
+      <w:proofErr w:type="gramStart"/>
+      <w:r>
+        <w:t>e,g</w:t>
+      </w:r>
+      <w:proofErr w:type="spellEnd"/>
+      <w:proofErr w:type="gramEnd"/>
+      <w:r>
+        <w:t>, population-average parameters) and add in more detail e.g. average gene expression in across the cells”</w:t>
       </w:r>
     </w:p>
   </w:comment>
-  <w:comment w:id="37" w:author="Hendricks, Audrey" w:date="2020-01-30T17:10:00Z" w:initials="HA">
+  <w:comment w:id="36" w:author="Hendricks, Audrey" w:date="2020-01-30T17:10:00Z" w:initials="HA">
     <w:p>
       <w:pPr>
         <w:pStyle w:val="CommentText"/>
@@ -11268,7 +12190,7 @@
       </w:r>
     </w:p>
   </w:comment>
-  <w:comment w:id="36" w:author="Hendricks, Audrey" w:date="2020-01-30T17:10:00Z" w:initials="HA">
+  <w:comment w:id="35" w:author="Hendricks, Audrey" w:date="2020-01-30T17:10:00Z" w:initials="HA">
     <w:p>
       <w:pPr>
         <w:pStyle w:val="CommentText"/>
@@ -11284,7 +12206,7 @@
       </w:r>
     </w:p>
   </w:comment>
-  <w:comment w:id="41" w:author="Hendricks, Audrey" w:date="2020-01-30T17:11:00Z" w:initials="HA">
+  <w:comment w:id="40" w:author="Hendricks, Audrey" w:date="2020-01-30T17:11:00Z" w:initials="HA">
     <w:p>
       <w:pPr>
         <w:pStyle w:val="CommentText"/>
@@ -11300,7 +12222,7 @@
       </w:r>
     </w:p>
   </w:comment>
-  <w:comment w:id="34" w:author="Hendricks, Audrey" w:date="2020-01-30T17:11:00Z" w:initials="HA">
+  <w:comment w:id="33" w:author="Hendricks, Audrey" w:date="2020-01-30T17:11:00Z" w:initials="HA">
     <w:p>
       <w:pPr>
         <w:pStyle w:val="CommentText"/>
@@ -11316,7 +12238,7 @@
       </w:r>
     </w:p>
   </w:comment>
-  <w:comment w:id="43" w:author="Hendricks, Audrey" w:date="2020-01-30T17:12:00Z" w:initials="HA">
+  <w:comment w:id="42" w:author="Hendricks, Audrey" w:date="2020-01-30T17:12:00Z" w:initials="HA">
     <w:p>
       <w:pPr>
         <w:pStyle w:val="CommentText"/>
@@ -11332,7 +12254,7 @@
       </w:r>
     </w:p>
   </w:comment>
-  <w:comment w:id="44" w:author="Hendricks, Audrey" w:date="2020-01-30T17:13:00Z" w:initials="HA">
+  <w:comment w:id="43" w:author="Hendricks, Audrey" w:date="2020-01-30T17:13:00Z" w:initials="HA">
     <w:p>
       <w:pPr>
         <w:pStyle w:val="CommentText"/>
@@ -11348,7 +12270,7 @@
       </w:r>
     </w:p>
   </w:comment>
-  <w:comment w:id="51" w:author="Hendricks, Audrey" w:date="2020-01-30T17:13:00Z" w:initials="HA">
+  <w:comment w:id="50" w:author="Hendricks, Audrey" w:date="2020-01-30T17:13:00Z" w:initials="HA">
     <w:p>
       <w:pPr>
         <w:pStyle w:val="CommentText"/>
@@ -11364,7 +12286,7 @@
       </w:r>
     </w:p>
   </w:comment>
-  <w:comment w:id="53" w:author="Hendricks, Audrey" w:date="2020-01-30T17:14:00Z" w:initials="HA">
+  <w:comment w:id="52" w:author="Hendricks, Audrey" w:date="2020-01-30T17:14:00Z" w:initials="HA">
     <w:p>
       <w:pPr>
         <w:pStyle w:val="CommentText"/>
@@ -11380,7 +12302,7 @@
       </w:r>
     </w:p>
   </w:comment>
-  <w:comment w:id="54" w:author="Hendricks, Audrey" w:date="2020-01-30T17:14:00Z" w:initials="HA">
+  <w:comment w:id="53" w:author="Hendricks, Audrey" w:date="2020-01-30T17:14:00Z" w:initials="HA">
     <w:p>
       <w:pPr>
         <w:pStyle w:val="CommentText"/>
@@ -11396,7 +12318,7 @@
       </w:r>
     </w:p>
   </w:comment>
-  <w:comment w:id="52" w:author="Hendricks, Audrey" w:date="2020-01-30T17:15:00Z" w:initials="HA">
+  <w:comment w:id="51" w:author="Hendricks, Audrey" w:date="2020-01-30T17:15:00Z" w:initials="HA">
     <w:p>
       <w:pPr>
         <w:pStyle w:val="CommentText"/>
@@ -11412,7 +12334,7 @@
       </w:r>
     </w:p>
   </w:comment>
-  <w:comment w:id="59" w:author="Hendricks, Audrey" w:date="2020-01-30T17:15:00Z" w:initials="HA">
+  <w:comment w:id="58" w:author="Hendricks, Audrey" w:date="2020-01-30T17:15:00Z" w:initials="HA">
     <w:p>
       <w:pPr>
         <w:pStyle w:val="CommentText"/>
@@ -11428,7 +12350,7 @@
       </w:r>
     </w:p>
   </w:comment>
-  <w:comment w:id="60" w:author="Hendricks, Audrey" w:date="2020-01-30T17:16:00Z" w:initials="HA">
+  <w:comment w:id="59" w:author="Hendricks, Audrey" w:date="2020-01-30T17:16:00Z" w:initials="HA">
     <w:p>
       <w:pPr>
         <w:pStyle w:val="CommentText"/>
@@ -11444,7 +12366,7 @@
       </w:r>
     </w:p>
   </w:comment>
-  <w:comment w:id="67" w:author="Hendricks, Audrey" w:date="2020-01-30T17:18:00Z" w:initials="HA">
+  <w:comment w:id="66" w:author="Hendricks, Audrey" w:date="2020-01-30T17:18:00Z" w:initials="HA">
     <w:p>
       <w:pPr>
         <w:pStyle w:val="CommentText"/>
@@ -11460,7 +12382,7 @@
       </w:r>
     </w:p>
   </w:comment>
-  <w:comment w:id="79" w:author="Hendricks, Audrey" w:date="2020-01-30T17:19:00Z" w:initials="HA">
+  <w:comment w:id="78" w:author="Hendricks, Audrey" w:date="2020-01-30T17:19:00Z" w:initials="HA">
     <w:p>
       <w:pPr>
         <w:pStyle w:val="CommentText"/>
@@ -11476,7 +12398,7 @@
       </w:r>
     </w:p>
   </w:comment>
-  <w:comment w:id="87" w:author="Hendricks, Audrey" w:date="2020-01-30T17:22:00Z" w:initials="HA">
+  <w:comment w:id="86" w:author="Hendricks, Audrey" w:date="2020-01-30T17:22:00Z" w:initials="HA">
     <w:p>
       <w:pPr>
         <w:pStyle w:val="CommentText"/>
@@ -11487,8 +12409,18 @@
         </w:rPr>
         <w:annotationRef/>
       </w:r>
-      <w:r>
-        <w:t>Describe please</w:t>
+      <w:proofErr w:type="spellStart"/>
+      <w:r>
+        <w:t>Describc</w:t>
+      </w:r>
+      <w:bookmarkStart w:id="87" w:name="_GoBack"/>
+      <w:bookmarkEnd w:id="87"/>
+      <w:r>
+        <w:t>e</w:t>
+      </w:r>
+      <w:proofErr w:type="spellEnd"/>
+      <w:r>
+        <w:t xml:space="preserve"> please</w:t>
       </w:r>
     </w:p>
   </w:comment>
@@ -11833,11 +12765,6 @@
         <w:docPartUnique/>
       </w:docPartObj>
     </w:sdtPr>
-    <w:sdtEndPr>
-      <w:rPr>
-        <w:rStyle w:val="PageNumber"/>
-      </w:rPr>
-    </w:sdtEndPr>
     <w:sdtContent>
       <w:p>
         <w:pPr>
@@ -11889,11 +12816,6 @@
         <w:docPartUnique/>
       </w:docPartObj>
     </w:sdtPr>
-    <w:sdtEndPr>
-      <w:rPr>
-        <w:rStyle w:val="PageNumber"/>
-      </w:rPr>
-    </w:sdtEndPr>
     <w:sdtContent>
       <w:p>
         <w:pPr>
@@ -12867,6 +13789,7 @@
     <w:lsdException w:name="HTML Sample" w:semiHidden="1" w:unhideWhenUsed="1"/>
     <w:lsdException w:name="HTML Typewriter" w:semiHidden="1" w:unhideWhenUsed="1"/>
     <w:lsdException w:name="HTML Variable" w:semiHidden="1" w:unhideWhenUsed="1"/>
+    <w:lsdException w:name="Normal Table" w:semiHidden="1" w:unhideWhenUsed="1"/>
     <w:lsdException w:name="annotation subject" w:semiHidden="1" w:unhideWhenUsed="1"/>
     <w:lsdException w:name="No List" w:semiHidden="1" w:unhideWhenUsed="1"/>
     <w:lsdException w:name="Outline List 1" w:semiHidden="1" w:unhideWhenUsed="1"/>
@@ -12913,7 +13836,9 @@
     <w:lsdException w:name="Table Subtle 2" w:semiHidden="1" w:unhideWhenUsed="1"/>
     <w:lsdException w:name="Table Web 1" w:semiHidden="1" w:unhideWhenUsed="1"/>
     <w:lsdException w:name="Table Web 2" w:semiHidden="1" w:unhideWhenUsed="1"/>
+    <w:lsdException w:name="Table Web 3" w:semiHidden="1" w:unhideWhenUsed="1"/>
     <w:lsdException w:name="Balloon Text" w:semiHidden="1" w:unhideWhenUsed="1"/>
+    <w:lsdException w:name="Table Theme" w:semiHidden="1" w:unhideWhenUsed="1"/>
     <w:lsdException w:name="Placeholder Text" w:semiHidden="1"/>
     <w:lsdException w:name="Light Shading"/>
     <w:lsdException w:name="Light List"/>
@@ -12934,6 +13859,7 @@
     <w:lsdException w:name="Light Grid Accent 1"/>
     <w:lsdException w:name="Medium Shading 1 Accent 1"/>
     <w:lsdException w:name="Medium Shading 2 Accent 1"/>
+    <w:lsdException w:name="Medium List 1 Accent 1"/>
     <w:lsdException w:name="Revision" w:semiHidden="1"/>
     <w:lsdException w:name="Medium List 2 Accent 1"/>
     <w:lsdException w:name="Medium Grid 1 Accent 1"/>
@@ -13012,6 +13938,7 @@
     <w:lsdException w:name="Dark List Accent 6"/>
     <w:lsdException w:name="Colorful Shading Accent 6"/>
     <w:lsdException w:name="Colorful List Accent 6"/>
+    <w:lsdException w:name="Colorful Grid Accent 6"/>
     <w:lsdException w:name="Bibliography" w:semiHidden="1" w:unhideWhenUsed="1"/>
     <w:lsdException w:name="TOC Heading" w:semiHidden="1" w:unhideWhenUsed="1"/>
     <w:lsdException w:name="Grid Table 4" w:uiPriority="49"/>

</xml_diff>